<commit_message>
modificacion de ubicacion de la data y modificacion de documentaciones
</commit_message>
<xml_diff>
--- a/Guia/Fase 1  Diseñar proyecto.docx
+++ b/Guia/Fase 1  Diseñar proyecto.docx
@@ -45,10 +45,7 @@
         <w:t>Diseñar proyecto</w:t>
       </w:r>
     </w:p>
-    <w:p>
-      <w:bookmarkStart w:id="0" w:name="_GoBack"/>
-      <w:bookmarkEnd w:id="0"/>
-    </w:p>
+    <w:p/>
     <w:p>
       <w:pPr>
         <w:pStyle w:val="Ttulo2"/>
@@ -104,222 +101,54 @@
         <w:rPr>
           <w:rFonts w:ascii="Segoe UI Symbol" w:hAnsi="Segoe UI Symbol" w:cs="Segoe UI Symbol"/>
         </w:rPr>
-        <w:t>🔹</w:t>
-      </w:r>
-      <w:r>
-        <w:t xml:space="preserve"> Arranquemos YA — Paso 1</w:t>
-      </w:r>
-    </w:p>
-    <w:p>
-      <w:pPr>
-        <w:pStyle w:val="Ttulo2"/>
-      </w:pPr>
-      <w:r>
-        <w:rPr>
-          <w:rFonts w:ascii="Segoe UI Symbol" w:hAnsi="Segoe UI Symbol" w:cs="Segoe UI Symbol"/>
-        </w:rPr>
-        <w:t>📁</w:t>
-      </w:r>
-      <w:r>
-        <w:t xml:space="preserve"> Estructura inicial del proyecto</w:t>
-      </w:r>
-    </w:p>
-    <w:p>
-      <w:pPr>
-        <w:pStyle w:val="NormalWeb"/>
-      </w:pPr>
-      <w:r>
-        <w:t>Propuesta:</w:t>
-      </w:r>
-    </w:p>
-    <w:p>
-      <w:pPr>
-        <w:pStyle w:val="HTMLconformatoprevio"/>
-        <w:rPr>
-          <w:rStyle w:val="CdigoHTML"/>
-        </w:rPr>
-      </w:pPr>
-      <w:proofErr w:type="spellStart"/>
-      <w:r>
-        <w:rPr>
-          <w:rStyle w:val="CdigoHTML"/>
-        </w:rPr>
-        <w:t>retail-medallion-databricks-dbt</w:t>
-      </w:r>
-      <w:proofErr w:type="spellEnd"/>
-      <w:r>
-        <w:rPr>
-          <w:rStyle w:val="CdigoHTML"/>
-        </w:rPr>
-        <w:t>/</w:t>
-      </w:r>
-    </w:p>
-    <w:p>
-      <w:pPr>
-        <w:pStyle w:val="HTMLconformatoprevio"/>
-        <w:rPr>
-          <w:rStyle w:val="CdigoHTML"/>
-        </w:rPr>
-      </w:pPr>
-      <w:r>
-        <w:rPr>
-          <w:rStyle w:val="CdigoHTML"/>
-        </w:rPr>
-        <w:t>│</w:t>
-      </w:r>
-    </w:p>
-    <w:p>
-      <w:pPr>
-        <w:pStyle w:val="HTMLconformatoprevio"/>
-        <w:rPr>
-          <w:rStyle w:val="CdigoHTML"/>
-        </w:rPr>
-      </w:pPr>
-      <w:r>
-        <w:rPr>
-          <w:rStyle w:val="CdigoHTML"/>
-        </w:rPr>
-        <w:t xml:space="preserve">├── </w:t>
-      </w:r>
-      <w:proofErr w:type="spellStart"/>
-      <w:r>
-        <w:rPr>
-          <w:rStyle w:val="CdigoHTML"/>
-        </w:rPr>
-        <w:t>databricks</w:t>
-      </w:r>
-      <w:proofErr w:type="spellEnd"/>
-      <w:r>
-        <w:rPr>
-          <w:rStyle w:val="CdigoHTML"/>
-        </w:rPr>
-        <w:t>/</w:t>
-      </w:r>
-    </w:p>
-    <w:p>
-      <w:pPr>
-        <w:pStyle w:val="HTMLconformatoprevio"/>
-        <w:rPr>
-          <w:rStyle w:val="CdigoHTML"/>
-        </w:rPr>
-      </w:pPr>
-      <w:r>
-        <w:rPr>
-          <w:rStyle w:val="CdigoHTML"/>
-        </w:rPr>
-        <w:t>│   ├── bronze_ingest_orders.py</w:t>
-      </w:r>
-    </w:p>
-    <w:p>
-      <w:pPr>
-        <w:pStyle w:val="HTMLconformatoprevio"/>
-        <w:rPr>
-          <w:rStyle w:val="CdigoHTML"/>
-        </w:rPr>
-      </w:pPr>
-      <w:r>
-        <w:rPr>
-          <w:rStyle w:val="CdigoHTML"/>
-        </w:rPr>
-        <w:t>│   ├── silver_transform_orders.py</w:t>
-      </w:r>
-    </w:p>
-    <w:p>
-      <w:pPr>
-        <w:pStyle w:val="HTMLconformatoprevio"/>
-        <w:rPr>
-          <w:rStyle w:val="CdigoHTML"/>
-        </w:rPr>
-      </w:pPr>
-      <w:r>
-        <w:rPr>
-          <w:rStyle w:val="CdigoHTML"/>
-        </w:rPr>
-        <w:t>│</w:t>
-      </w:r>
-    </w:p>
-    <w:p>
-      <w:pPr>
-        <w:pStyle w:val="HTMLconformatoprevio"/>
-        <w:rPr>
-          <w:rStyle w:val="CdigoHTML"/>
-        </w:rPr>
-      </w:pPr>
-      <w:r>
-        <w:rPr>
-          <w:rStyle w:val="CdigoHTML"/>
-        </w:rPr>
-        <w:t xml:space="preserve">├── </w:t>
-      </w:r>
-      <w:proofErr w:type="spellStart"/>
-      <w:r>
-        <w:rPr>
-          <w:rStyle w:val="CdigoHTML"/>
-        </w:rPr>
-        <w:t>dbt</w:t>
-      </w:r>
-      <w:proofErr w:type="spellEnd"/>
-      <w:r>
-        <w:rPr>
-          <w:rStyle w:val="CdigoHTML"/>
-        </w:rPr>
-        <w:t>/</w:t>
-      </w:r>
-    </w:p>
-    <w:p>
-      <w:pPr>
-        <w:pStyle w:val="HTMLconformatoprevio"/>
-        <w:rPr>
-          <w:rStyle w:val="CdigoHTML"/>
-        </w:rPr>
-      </w:pPr>
-      <w:r>
-        <w:rPr>
-          <w:rStyle w:val="CdigoHTML"/>
-        </w:rPr>
-        <w:t xml:space="preserve">│   └── </w:t>
-      </w:r>
-      <w:proofErr w:type="spellStart"/>
-      <w:r>
-        <w:rPr>
-          <w:rStyle w:val="CdigoHTML"/>
-        </w:rPr>
-        <w:t>models</w:t>
-      </w:r>
-      <w:proofErr w:type="spellEnd"/>
-      <w:r>
-        <w:rPr>
-          <w:rStyle w:val="CdigoHTML"/>
-        </w:rPr>
-        <w:t>/</w:t>
-      </w:r>
-    </w:p>
-    <w:p>
-      <w:pPr>
-        <w:pStyle w:val="HTMLconformatoprevio"/>
-        <w:rPr>
-          <w:rStyle w:val="CdigoHTML"/>
-        </w:rPr>
-      </w:pPr>
-      <w:r>
-        <w:rPr>
-          <w:rStyle w:val="CdigoHTML"/>
-        </w:rPr>
-        <w:t>│</w:t>
-      </w:r>
-    </w:p>
-    <w:p>
-      <w:pPr>
-        <w:pStyle w:val="HTMLconformatoprevio"/>
-        <w:rPr>
-          <w:rStyle w:val="CdigoHTML"/>
-        </w:rPr>
-      </w:pPr>
-      <w:r>
-        <w:rPr>
-          <w:rStyle w:val="CdigoHTML"/>
-        </w:rPr>
-        <w:t xml:space="preserve">├── </w:t>
+        <w:t>📘</w:t>
+      </w:r>
+      <w:r>
+        <w:t xml:space="preserve"> Nombre técnico del proyecto (propuesta)</w:t>
+      </w:r>
+    </w:p>
+    <w:p>
+      <w:pPr>
+        <w:pStyle w:val="HTMLconformatoprevio"/>
+        <w:rPr>
+          <w:rStyle w:val="CdigoHTML"/>
+        </w:rPr>
+      </w:pPr>
+    </w:p>
+    <w:p>
+      <w:pPr>
+        <w:pStyle w:val="HTMLconformatoprevio"/>
+        <w:rPr>
+          <w:rStyle w:val="CdigoHTML"/>
+        </w:rPr>
+      </w:pPr>
+      <w:proofErr w:type="spellStart"/>
+      <w:r>
+        <w:rPr>
+          <w:rStyle w:val="CdigoHTML"/>
+        </w:rPr>
+        <w:t>retail</w:t>
+      </w:r>
+      <w:proofErr w:type="spellEnd"/>
+      <w:r>
+        <w:rPr>
+          <w:rStyle w:val="CdigoHTML"/>
+        </w:rPr>
+        <w:t>-</w:t>
+      </w:r>
+      <w:proofErr w:type="spellStart"/>
+      <w:r>
+        <w:rPr>
+          <w:rStyle w:val="CdigoHTML"/>
+        </w:rPr>
+        <w:t>medallion</w:t>
+      </w:r>
+      <w:proofErr w:type="spellEnd"/>
+      <w:r>
+        <w:rPr>
+          <w:rStyle w:val="CdigoHTML"/>
+        </w:rPr>
+        <w:t>-</w:t>
       </w:r>
       <w:r>
         <w:rPr>
@@ -331,714 +160,7 @@
         <w:rPr>
           <w:rStyle w:val="CdigoHTML"/>
         </w:rPr>
-        <w:t>/</w:t>
-      </w:r>
-    </w:p>
-    <w:p>
-      <w:pPr>
-        <w:pStyle w:val="HTMLconformatoprevio"/>
-        <w:rPr>
-          <w:rStyle w:val="CdigoHTML"/>
-        </w:rPr>
-      </w:pPr>
-      <w:r>
-        <w:rPr>
-          <w:rStyle w:val="CdigoHTML"/>
-        </w:rPr>
-        <w:t xml:space="preserve">│   └── </w:t>
-      </w:r>
-      <w:proofErr w:type="spellStart"/>
-      <w:r>
-        <w:rPr>
-          <w:rStyle w:val="CdigoHTML"/>
-        </w:rPr>
-        <w:t>raw</w:t>
-      </w:r>
-      <w:proofErr w:type="spellEnd"/>
-      <w:r>
-        <w:rPr>
-          <w:rStyle w:val="CdigoHTML"/>
-        </w:rPr>
-        <w:t>/</w:t>
-      </w:r>
-    </w:p>
-    <w:p>
-      <w:pPr>
-        <w:pStyle w:val="HTMLconformatoprevio"/>
-        <w:rPr>
-          <w:rStyle w:val="CdigoHTML"/>
-        </w:rPr>
-      </w:pPr>
-      <w:r>
-        <w:rPr>
-          <w:rStyle w:val="CdigoHTML"/>
-        </w:rPr>
-        <w:t>│</w:t>
-      </w:r>
-    </w:p>
-    <w:p>
-      <w:pPr>
-        <w:pStyle w:val="HTMLconformatoprevio"/>
-        <w:rPr>
-          <w:rStyle w:val="CdigoHTML"/>
-        </w:rPr>
-      </w:pPr>
-      <w:r>
-        <w:rPr>
-          <w:rStyle w:val="CdigoHTML"/>
-        </w:rPr>
-        <w:t xml:space="preserve">├── </w:t>
-      </w:r>
-      <w:proofErr w:type="spellStart"/>
-      <w:r>
-        <w:rPr>
-          <w:rStyle w:val="CdigoHTML"/>
-        </w:rPr>
-        <w:t>docs</w:t>
-      </w:r>
-      <w:proofErr w:type="spellEnd"/>
-      <w:r>
-        <w:rPr>
-          <w:rStyle w:val="CdigoHTML"/>
-        </w:rPr>
-        <w:t>/</w:t>
-      </w:r>
-    </w:p>
-    <w:p>
-      <w:pPr>
-        <w:pStyle w:val="HTMLconformatoprevio"/>
-        <w:rPr>
-          <w:rStyle w:val="CdigoHTML"/>
-        </w:rPr>
-      </w:pPr>
-      <w:r>
-        <w:rPr>
-          <w:rStyle w:val="CdigoHTML"/>
-        </w:rPr>
-        <w:t>│   └── architecture.md</w:t>
-      </w:r>
-    </w:p>
-    <w:p>
-      <w:pPr>
-        <w:pStyle w:val="HTMLconformatoprevio"/>
-        <w:rPr>
-          <w:rStyle w:val="CdigoHTML"/>
-        </w:rPr>
-      </w:pPr>
-      <w:r>
-        <w:rPr>
-          <w:rStyle w:val="CdigoHTML"/>
-        </w:rPr>
-        <w:t>│</w:t>
-      </w:r>
-    </w:p>
-    <w:p>
-      <w:pPr>
-        <w:pStyle w:val="HTMLconformatoprevio"/>
-        <w:rPr>
-          <w:rStyle w:val="CdigoHTML"/>
-        </w:rPr>
-      </w:pPr>
-      <w:r>
-        <w:rPr>
-          <w:rStyle w:val="CdigoHTML"/>
-        </w:rPr>
-        <w:t>├── README.md</w:t>
-      </w:r>
-    </w:p>
-    <w:p>
-      <w:pPr>
-        <w:pStyle w:val="HTMLconformatoprevio"/>
-        <w:rPr>
-          <w:rStyle w:val="CdigoHTML"/>
-        </w:rPr>
-      </w:pPr>
-      <w:r>
-        <w:rPr>
-          <w:rStyle w:val="CdigoHTML"/>
-        </w:rPr>
-        <w:t>└── requirements.txt</w:t>
-      </w:r>
-    </w:p>
-    <w:p>
-      <w:r>
-        <w:pict>
-          <v:rect id="_x0000_i1026" style="width:0;height:1.5pt" o:hralign="center" o:hrstd="t" o:hr="t" fillcolor="#a0a0a0" stroked="f"/>
-        </w:pict>
-      </w:r>
-    </w:p>
-    <w:p>
-      <w:pPr>
-        <w:pStyle w:val="Ttulo2"/>
-      </w:pPr>
-      <w:r>
-        <w:rPr>
-          <w:rFonts w:ascii="Segoe UI Symbol" w:hAnsi="Segoe UI Symbol" w:cs="Segoe UI Symbol"/>
-        </w:rPr>
-        <w:t>❓</w:t>
-      </w:r>
-      <w:r>
-        <w:t xml:space="preserve"> Antes de avanzar, decime:</w:t>
-      </w:r>
-    </w:p>
-    <w:p>
-      <w:pPr>
-        <w:pStyle w:val="NormalWeb"/>
-      </w:pPr>
-      <w:r>
-        <w:t>1️</w:t>
-      </w:r>
-      <w:r>
-        <w:rPr>
-          <w:rFonts w:ascii="Tahoma" w:hAnsi="Tahoma" w:cs="Tahoma"/>
-        </w:rPr>
-        <w:t>⃣</w:t>
-      </w:r>
-      <w:r>
-        <w:t xml:space="preserve"> ¿</w:t>
-      </w:r>
-      <w:proofErr w:type="spellStart"/>
-      <w:r>
-        <w:t>Querés</w:t>
-      </w:r>
-      <w:proofErr w:type="spellEnd"/>
-      <w:r>
-        <w:t xml:space="preserve"> que el repo sea en </w:t>
-      </w:r>
-      <w:r>
-        <w:rPr>
-          <w:rStyle w:val="Textoennegrita"/>
-        </w:rPr>
-        <w:t>inglés</w:t>
-      </w:r>
-      <w:r>
-        <w:t xml:space="preserve"> (mejor para laburo afuera) o en </w:t>
-      </w:r>
-      <w:r>
-        <w:rPr>
-          <w:rStyle w:val="Textoennegrita"/>
-        </w:rPr>
-        <w:t>español</w:t>
-      </w:r>
-      <w:r>
-        <w:t>?</w:t>
-      </w:r>
-      <w:r>
-        <w:br/>
-        <w:t>2️</w:t>
-      </w:r>
-      <w:r>
-        <w:rPr>
-          <w:rFonts w:ascii="Tahoma" w:hAnsi="Tahoma" w:cs="Tahoma"/>
-        </w:rPr>
-        <w:t>⃣</w:t>
-      </w:r>
-      <w:r>
-        <w:t xml:space="preserve"> ¿Preferís que el proyecto tenga un nombre más </w:t>
-      </w:r>
-      <w:r>
-        <w:rPr>
-          <w:rStyle w:val="Textoennegrita"/>
-        </w:rPr>
-        <w:t>técnico</w:t>
-      </w:r>
-      <w:r>
-        <w:t xml:space="preserve"> o más </w:t>
-      </w:r>
-      <w:r>
-        <w:rPr>
-          <w:rStyle w:val="Textoennegrita"/>
-        </w:rPr>
-        <w:t>descriptivo</w:t>
-      </w:r>
-      <w:r>
-        <w:t>?</w:t>
-      </w:r>
-    </w:p>
-    <w:p>
-      <w:pPr>
-        <w:pStyle w:val="NormalWeb"/>
-        <w:numPr>
-          <w:ilvl w:val="0"/>
-          <w:numId w:val="1"/>
-        </w:numPr>
-      </w:pPr>
-      <w:proofErr w:type="spellStart"/>
-      <w:r>
-        <w:t>Ej</w:t>
-      </w:r>
-      <w:proofErr w:type="spellEnd"/>
-      <w:r>
-        <w:t xml:space="preserve">: </w:t>
-      </w:r>
-      <w:proofErr w:type="spellStart"/>
-      <w:r>
-        <w:rPr>
-          <w:rStyle w:val="CdigoHTML"/>
-        </w:rPr>
-        <w:t>retail</w:t>
-      </w:r>
-      <w:proofErr w:type="spellEnd"/>
-      <w:r>
-        <w:rPr>
-          <w:rStyle w:val="CdigoHTML"/>
-        </w:rPr>
-        <w:t>-</w:t>
-      </w:r>
-      <w:proofErr w:type="spellStart"/>
-      <w:r>
-        <w:rPr>
-          <w:rStyle w:val="CdigoHTML"/>
-        </w:rPr>
-        <w:t>medallion</w:t>
-      </w:r>
-      <w:proofErr w:type="spellEnd"/>
-      <w:r>
-        <w:rPr>
-          <w:rStyle w:val="CdigoHTML"/>
-        </w:rPr>
         <w:t>-pipeline</w:t>
-      </w:r>
-    </w:p>
-    <w:p>
-      <w:pPr>
-        <w:pStyle w:val="NormalWeb"/>
-        <w:numPr>
-          <w:ilvl w:val="0"/>
-          <w:numId w:val="1"/>
-        </w:numPr>
-      </w:pPr>
-      <w:proofErr w:type="spellStart"/>
-      <w:r>
-        <w:t>Ej</w:t>
-      </w:r>
-      <w:proofErr w:type="spellEnd"/>
-      <w:r>
-        <w:t xml:space="preserve">: </w:t>
-      </w:r>
-      <w:r>
-        <w:rPr>
-          <w:rStyle w:val="CdigoHTML"/>
-        </w:rPr>
-        <w:t>simple-</w:t>
-      </w:r>
-      <w:proofErr w:type="spellStart"/>
-      <w:r>
-        <w:rPr>
-          <w:rStyle w:val="CdigoHTML"/>
-        </w:rPr>
-        <w:t>retail</w:t>
-      </w:r>
-      <w:proofErr w:type="spellEnd"/>
-      <w:r>
-        <w:rPr>
-          <w:rStyle w:val="CdigoHTML"/>
-        </w:rPr>
-        <w:t>-data-</w:t>
-      </w:r>
-      <w:proofErr w:type="spellStart"/>
-      <w:r>
-        <w:rPr>
-          <w:rStyle w:val="CdigoHTML"/>
-        </w:rPr>
-        <w:t>engineering</w:t>
-      </w:r>
-      <w:proofErr w:type="spellEnd"/>
-    </w:p>
-    <w:p>
-      <w:pPr>
-        <w:pStyle w:val="NormalWeb"/>
-      </w:pPr>
-      <w:r>
-        <w:t xml:space="preserve">Cuando respondas eso, </w:t>
-      </w:r>
-      <w:r>
-        <w:rPr>
-          <w:rStyle w:val="Textoennegrita"/>
-        </w:rPr>
-        <w:t>pasamos a crear el README base juntos</w:t>
-      </w:r>
-      <w:r>
-        <w:t xml:space="preserve"> </w:t>
-      </w:r>
-      <w:r>
-        <w:rPr>
-          <w:rFonts w:ascii="Segoe UI Symbol" w:hAnsi="Segoe UI Symbol" w:cs="Segoe UI Symbol"/>
-        </w:rPr>
-        <w:t>📘</w:t>
-      </w:r>
-    </w:p>
-    <w:p>
-      <w:r>
-        <w:t xml:space="preserve">en español con nombres </w:t>
-      </w:r>
-      <w:proofErr w:type="spellStart"/>
-      <w:r>
-        <w:t>mas</w:t>
-      </w:r>
-      <w:proofErr w:type="spellEnd"/>
-      <w:r>
-        <w:t xml:space="preserve"> </w:t>
-      </w:r>
-      <w:proofErr w:type="spellStart"/>
-      <w:r>
-        <w:t>tecnicos</w:t>
-      </w:r>
-      <w:proofErr w:type="spellEnd"/>
-    </w:p>
-    <w:p>
-      <w:pPr>
-        <w:pStyle w:val="NormalWeb"/>
-      </w:pPr>
-      <w:r>
-        <w:t xml:space="preserve">Perfecto, Santiago </w:t>
-      </w:r>
-      <w:r>
-        <w:rPr>
-          <w:rFonts w:ascii="Segoe UI Symbol" w:hAnsi="Segoe UI Symbol" w:cs="Segoe UI Symbol"/>
-        </w:rPr>
-        <w:t>👌</w:t>
-      </w:r>
-      <w:r>
-        <w:br/>
-      </w:r>
-      <w:r>
-        <w:rPr>
-          <w:rFonts w:ascii="Segoe UI Symbol" w:hAnsi="Segoe UI Symbol" w:cs="Segoe UI Symbol"/>
-        </w:rPr>
-        <w:t>👉</w:t>
-      </w:r>
-      <w:r>
-        <w:t xml:space="preserve"> </w:t>
-      </w:r>
-      <w:r>
-        <w:rPr>
-          <w:rStyle w:val="Textoennegrita"/>
-        </w:rPr>
-        <w:t>Español + nombres técnicos</w:t>
-      </w:r>
-      <w:r>
-        <w:t xml:space="preserve"> = proyecto serio, claro y profesional.</w:t>
-      </w:r>
-    </w:p>
-    <w:p>
-      <w:pPr>
-        <w:pStyle w:val="NormalWeb"/>
-      </w:pPr>
-      <w:r>
-        <w:t xml:space="preserve">Vamos a armar algo con </w:t>
-      </w:r>
-      <w:r>
-        <w:rPr>
-          <w:rStyle w:val="Textoennegrita"/>
-        </w:rPr>
-        <w:t>estética de ingeniería real</w:t>
-      </w:r>
-      <w:r>
-        <w:t xml:space="preserve">, pero manteniendo la </w:t>
-      </w:r>
-      <w:r>
-        <w:rPr>
-          <w:rStyle w:val="Textoennegrita"/>
-        </w:rPr>
-        <w:t>complejidad baja al inicio</w:t>
-      </w:r>
-      <w:r>
-        <w:t>.</w:t>
-      </w:r>
-    </w:p>
-    <w:p>
-      <w:r>
-        <w:pict>
-          <v:rect id="_x0000_i1027" style="width:0;height:1.5pt" o:hralign="center" o:hrstd="t" o:hr="t" fillcolor="#a0a0a0" stroked="f"/>
-        </w:pict>
-      </w:r>
-    </w:p>
-    <w:p>
-      <w:pPr>
-        <w:pStyle w:val="Ttulo1"/>
-      </w:pPr>
-      <w:r>
-        <w:rPr>
-          <w:rFonts w:ascii="Segoe UI Symbol" w:hAnsi="Segoe UI Symbol" w:cs="Segoe UI Symbol"/>
-        </w:rPr>
-        <w:t>📘</w:t>
-      </w:r>
-      <w:r>
-        <w:t xml:space="preserve"> Nombre técnico del proyecto (propuesta)</w:t>
-      </w:r>
-    </w:p>
-    <w:p>
-      <w:pPr>
-        <w:pStyle w:val="NormalWeb"/>
-      </w:pPr>
-      <w:r>
-        <w:t>Te propongo este:</w:t>
-      </w:r>
-    </w:p>
-    <w:p>
-      <w:pPr>
-        <w:pStyle w:val="HTMLconformatoprevio"/>
-        <w:rPr>
-          <w:rStyle w:val="CdigoHTML"/>
-        </w:rPr>
-      </w:pPr>
-      <w:proofErr w:type="spellStart"/>
-      <w:r>
-        <w:rPr>
-          <w:rStyle w:val="CdigoHTML"/>
-        </w:rPr>
-        <w:t>retail</w:t>
-      </w:r>
-      <w:proofErr w:type="spellEnd"/>
-      <w:r>
-        <w:rPr>
-          <w:rStyle w:val="CdigoHTML"/>
-        </w:rPr>
-        <w:t>-</w:t>
-      </w:r>
-      <w:proofErr w:type="spellStart"/>
-      <w:r>
-        <w:rPr>
-          <w:rStyle w:val="CdigoHTML"/>
-        </w:rPr>
-        <w:t>medallion</w:t>
-      </w:r>
-      <w:proofErr w:type="spellEnd"/>
-      <w:r>
-        <w:rPr>
-          <w:rStyle w:val="CdigoHTML"/>
-        </w:rPr>
-        <w:t>-</w:t>
-      </w:r>
-      <w:r>
-        <w:rPr>
-          <w:rStyle w:val="hljs-keyword"/>
-        </w:rPr>
-        <w:t>data</w:t>
-      </w:r>
-      <w:r>
-        <w:rPr>
-          <w:rStyle w:val="CdigoHTML"/>
-        </w:rPr>
-        <w:t>-pipeline</w:t>
-      </w:r>
-    </w:p>
-    <w:p>
-      <w:pPr>
-        <w:pStyle w:val="NormalWeb"/>
-      </w:pPr>
-      <w:r>
-        <w:t xml:space="preserve">O si </w:t>
-      </w:r>
-      <w:proofErr w:type="spellStart"/>
-      <w:r>
-        <w:t>querés</w:t>
-      </w:r>
-      <w:proofErr w:type="spellEnd"/>
-      <w:r>
-        <w:t xml:space="preserve"> algo más formal:</w:t>
-      </w:r>
-    </w:p>
-    <w:p>
-      <w:pPr>
-        <w:pStyle w:val="NormalWeb"/>
-        <w:numPr>
-          <w:ilvl w:val="0"/>
-          <w:numId w:val="2"/>
-        </w:numPr>
-      </w:pPr>
-      <w:proofErr w:type="spellStart"/>
-      <w:r>
-        <w:rPr>
-          <w:rStyle w:val="CdigoHTML"/>
-        </w:rPr>
-        <w:t>retail</w:t>
-      </w:r>
-      <w:proofErr w:type="spellEnd"/>
-      <w:r>
-        <w:rPr>
-          <w:rStyle w:val="CdigoHTML"/>
-        </w:rPr>
-        <w:t>-</w:t>
-      </w:r>
-      <w:proofErr w:type="spellStart"/>
-      <w:r>
-        <w:rPr>
-          <w:rStyle w:val="CdigoHTML"/>
-        </w:rPr>
-        <w:t>medallion</w:t>
-      </w:r>
-      <w:proofErr w:type="spellEnd"/>
-      <w:r>
-        <w:rPr>
-          <w:rStyle w:val="CdigoHTML"/>
-        </w:rPr>
-        <w:t>-</w:t>
-      </w:r>
-      <w:proofErr w:type="spellStart"/>
-      <w:r>
-        <w:rPr>
-          <w:rStyle w:val="CdigoHTML"/>
-        </w:rPr>
-        <w:t>etl</w:t>
-      </w:r>
-      <w:proofErr w:type="spellEnd"/>
-      <w:r>
-        <w:rPr>
-          <w:rStyle w:val="CdigoHTML"/>
-        </w:rPr>
-        <w:t>-pipeline</w:t>
-      </w:r>
-    </w:p>
-    <w:p>
-      <w:pPr>
-        <w:pStyle w:val="NormalWeb"/>
-        <w:numPr>
-          <w:ilvl w:val="0"/>
-          <w:numId w:val="2"/>
-        </w:numPr>
-      </w:pPr>
-      <w:proofErr w:type="spellStart"/>
-      <w:r>
-        <w:rPr>
-          <w:rStyle w:val="CdigoHTML"/>
-        </w:rPr>
-        <w:t>databricks</w:t>
-      </w:r>
-      <w:proofErr w:type="spellEnd"/>
-      <w:r>
-        <w:rPr>
-          <w:rStyle w:val="CdigoHTML"/>
-        </w:rPr>
-        <w:t>-</w:t>
-      </w:r>
-      <w:proofErr w:type="spellStart"/>
-      <w:r>
-        <w:rPr>
-          <w:rStyle w:val="CdigoHTML"/>
-        </w:rPr>
-        <w:t>dbt</w:t>
-      </w:r>
-      <w:proofErr w:type="spellEnd"/>
-      <w:r>
-        <w:rPr>
-          <w:rStyle w:val="CdigoHTML"/>
-        </w:rPr>
-        <w:t>-</w:t>
-      </w:r>
-      <w:proofErr w:type="spellStart"/>
-      <w:r>
-        <w:rPr>
-          <w:rStyle w:val="CdigoHTML"/>
-        </w:rPr>
-        <w:t>retail</w:t>
-      </w:r>
-      <w:proofErr w:type="spellEnd"/>
-      <w:r>
-        <w:rPr>
-          <w:rStyle w:val="CdigoHTML"/>
-        </w:rPr>
-        <w:t>-pipeline</w:t>
-      </w:r>
-    </w:p>
-    <w:p>
-      <w:pPr>
-        <w:pStyle w:val="NormalWeb"/>
-        <w:numPr>
-          <w:ilvl w:val="0"/>
-          <w:numId w:val="2"/>
-        </w:numPr>
-      </w:pPr>
-      <w:proofErr w:type="spellStart"/>
-      <w:r>
-        <w:rPr>
-          <w:rStyle w:val="CdigoHTML"/>
-        </w:rPr>
-        <w:t>retail</w:t>
-      </w:r>
-      <w:proofErr w:type="spellEnd"/>
-      <w:r>
-        <w:rPr>
-          <w:rStyle w:val="CdigoHTML"/>
-        </w:rPr>
-        <w:t>-</w:t>
-      </w:r>
-      <w:proofErr w:type="spellStart"/>
-      <w:r>
-        <w:rPr>
-          <w:rStyle w:val="CdigoHTML"/>
-        </w:rPr>
-        <w:t>analytics</w:t>
-      </w:r>
-      <w:proofErr w:type="spellEnd"/>
-      <w:r>
-        <w:rPr>
-          <w:rStyle w:val="CdigoHTML"/>
-        </w:rPr>
-        <w:t>-data-</w:t>
-      </w:r>
-      <w:proofErr w:type="spellStart"/>
-      <w:r>
-        <w:rPr>
-          <w:rStyle w:val="CdigoHTML"/>
-        </w:rPr>
-        <w:t>engineering</w:t>
-      </w:r>
-      <w:proofErr w:type="spellEnd"/>
-    </w:p>
-    <w:p>
-      <w:pPr>
-        <w:pStyle w:val="NormalWeb"/>
-      </w:pPr>
-      <w:r>
-        <w:rPr>
-          <w:rFonts w:ascii="Segoe UI Symbol" w:hAnsi="Segoe UI Symbol" w:cs="Segoe UI Symbol"/>
-        </w:rPr>
-        <w:t>👉</w:t>
-      </w:r>
-      <w:r>
-        <w:t xml:space="preserve"> Recomiendo: </w:t>
-      </w:r>
-      <w:proofErr w:type="spellStart"/>
-      <w:r>
-        <w:rPr>
-          <w:rStyle w:val="CdigoHTML"/>
-          <w:b/>
-          <w:bCs/>
-        </w:rPr>
-        <w:t>retail</w:t>
-      </w:r>
-      <w:proofErr w:type="spellEnd"/>
-      <w:r>
-        <w:rPr>
-          <w:rStyle w:val="CdigoHTML"/>
-          <w:b/>
-          <w:bCs/>
-        </w:rPr>
-        <w:t>-</w:t>
-      </w:r>
-      <w:proofErr w:type="spellStart"/>
-      <w:r>
-        <w:rPr>
-          <w:rStyle w:val="CdigoHTML"/>
-          <w:b/>
-          <w:bCs/>
-        </w:rPr>
-        <w:t>medallion</w:t>
-      </w:r>
-      <w:proofErr w:type="spellEnd"/>
-      <w:r>
-        <w:rPr>
-          <w:rStyle w:val="CdigoHTML"/>
-          <w:b/>
-          <w:bCs/>
-        </w:rPr>
-        <w:t>-data-pipeline</w:t>
-      </w:r>
-      <w:r>
-        <w:br/>
-        <w:t>Porque es claro, técnico y escalable.</w:t>
       </w:r>
     </w:p>
     <w:p>
@@ -1069,6 +191,14 @@
           <w:rStyle w:val="CdigoHTML"/>
         </w:rPr>
       </w:pPr>
+    </w:p>
+    <w:p>
+      <w:pPr>
+        <w:pStyle w:val="HTMLconformatoprevio"/>
+        <w:rPr>
+          <w:rStyle w:val="CdigoHTML"/>
+        </w:rPr>
+      </w:pPr>
       <w:proofErr w:type="spellStart"/>
       <w:r>
         <w:rPr>
@@ -1658,14 +788,8 @@
     </w:p>
     <w:tbl>
       <w:tblPr>
+        <w:tblStyle w:val="Tablaconcuadrcula"/>
         <w:tblW w:w="0" w:type="auto"/>
-        <w:tblCellSpacing w:w="15" w:type="dxa"/>
-        <w:tblCellMar>
-          <w:top w:w="15" w:type="dxa"/>
-          <w:left w:w="15" w:type="dxa"/>
-          <w:bottom w:w="15" w:type="dxa"/>
-          <w:right w:w="15" w:type="dxa"/>
-        </w:tblCellMar>
         <w:tblLook w:val="04A0" w:firstRow="1" w:lastRow="0" w:firstColumn="1" w:lastColumn="0" w:noHBand="0" w:noVBand="1"/>
       </w:tblPr>
       <w:tblGrid>
@@ -1673,14 +797,9 @@
         <w:gridCol w:w="3288"/>
       </w:tblGrid>
       <w:tr>
-        <w:trPr>
-          <w:tblHeader/>
-          <w:tblCellSpacing w:w="15" w:type="dxa"/>
-        </w:trPr>
         <w:tc>
           <w:tcPr>
             <w:tcW w:w="0" w:type="auto"/>
-            <w:vAlign w:val="center"/>
             <w:hideMark/>
           </w:tcPr>
           <w:p>
@@ -1703,7 +822,6 @@
         <w:tc>
           <w:tcPr>
             <w:tcW w:w="0" w:type="auto"/>
-            <w:vAlign w:val="center"/>
             <w:hideMark/>
           </w:tcPr>
           <w:p>
@@ -1725,13 +843,9 @@
         </w:tc>
       </w:tr>
       <w:tr>
-        <w:trPr>
-          <w:tblCellSpacing w:w="15" w:type="dxa"/>
-        </w:trPr>
         <w:tc>
           <w:tcPr>
             <w:tcW w:w="0" w:type="auto"/>
-            <w:vAlign w:val="center"/>
             <w:hideMark/>
           </w:tcPr>
           <w:p>
@@ -1756,7 +870,6 @@
         <w:tc>
           <w:tcPr>
             <w:tcW w:w="0" w:type="auto"/>
-            <w:vAlign w:val="center"/>
             <w:hideMark/>
           </w:tcPr>
           <w:p>
@@ -1791,13 +904,9 @@
         </w:tc>
       </w:tr>
       <w:tr>
-        <w:trPr>
-          <w:tblCellSpacing w:w="15" w:type="dxa"/>
-        </w:trPr>
         <w:tc>
           <w:tcPr>
             <w:tcW w:w="0" w:type="auto"/>
-            <w:vAlign w:val="center"/>
             <w:hideMark/>
           </w:tcPr>
           <w:p>
@@ -1822,7 +931,6 @@
         <w:tc>
           <w:tcPr>
             <w:tcW w:w="0" w:type="auto"/>
-            <w:vAlign w:val="center"/>
             <w:hideMark/>
           </w:tcPr>
           <w:p>
@@ -1833,13 +941,9 @@
         </w:tc>
       </w:tr>
       <w:tr>
-        <w:trPr>
-          <w:tblCellSpacing w:w="15" w:type="dxa"/>
-        </w:trPr>
         <w:tc>
           <w:tcPr>
             <w:tcW w:w="0" w:type="auto"/>
-            <w:vAlign w:val="center"/>
             <w:hideMark/>
           </w:tcPr>
           <w:p>
@@ -1871,7 +975,6 @@
         <w:tc>
           <w:tcPr>
             <w:tcW w:w="0" w:type="auto"/>
-            <w:vAlign w:val="center"/>
             <w:hideMark/>
           </w:tcPr>
           <w:p>
@@ -1882,13 +985,9 @@
         </w:tc>
       </w:tr>
       <w:tr>
-        <w:trPr>
-          <w:tblCellSpacing w:w="15" w:type="dxa"/>
-        </w:trPr>
         <w:tc>
           <w:tcPr>
             <w:tcW w:w="0" w:type="auto"/>
-            <w:vAlign w:val="center"/>
             <w:hideMark/>
           </w:tcPr>
           <w:p>
@@ -1913,7 +1012,6 @@
         <w:tc>
           <w:tcPr>
             <w:tcW w:w="0" w:type="auto"/>
-            <w:vAlign w:val="center"/>
             <w:hideMark/>
           </w:tcPr>
           <w:p>
@@ -1924,13 +1022,9 @@
         </w:tc>
       </w:tr>
       <w:tr>
-        <w:trPr>
-          <w:tblCellSpacing w:w="15" w:type="dxa"/>
-        </w:trPr>
         <w:tc>
           <w:tcPr>
             <w:tcW w:w="0" w:type="auto"/>
-            <w:vAlign w:val="center"/>
             <w:hideMark/>
           </w:tcPr>
           <w:p>
@@ -1946,7 +1040,6 @@
         <w:tc>
           <w:tcPr>
             <w:tcW w:w="0" w:type="auto"/>
-            <w:vAlign w:val="center"/>
             <w:hideMark/>
           </w:tcPr>
           <w:p>
@@ -1979,27 +1072,80 @@
       </w:r>
     </w:p>
     <w:p>
-      <w:pPr>
-        <w:pStyle w:val="NormalWeb"/>
-      </w:pPr>
-      <w:r>
-        <w:t xml:space="preserve">Te armo un </w:t>
-      </w:r>
-      <w:r>
-        <w:rPr>
-          <w:rStyle w:val="Textoennegrita"/>
-        </w:rPr>
-        <w:t>README profesional en español técnico</w:t>
-      </w:r>
-      <w:r>
-        <w:t>, listo para pegar en GitHub.</w:t>
-      </w:r>
-    </w:p>
-    <w:p>
-      <w:r>
-        <w:pict>
-          <v:rect id="_x0000_i1032" style="width:0;height:1.5pt" o:hralign="center" o:hrstd="t" o:hr="t" fillcolor="#a0a0a0" stroked="f"/>
-        </w:pict>
+      <w:r>
+        <w:t>README que contenga:</w:t>
+      </w:r>
+    </w:p>
+    <w:p>
+      <w:pPr>
+        <w:pStyle w:val="Prrafodelista"/>
+        <w:numPr>
+          <w:ilvl w:val="0"/>
+          <w:numId w:val="6"/>
+        </w:numPr>
+      </w:pPr>
+      <w:proofErr w:type="spellStart"/>
+      <w:r>
+        <w:t>Descripcion</w:t>
+      </w:r>
+      <w:proofErr w:type="spellEnd"/>
+      <w:r>
+        <w:t xml:space="preserve"> general</w:t>
+      </w:r>
+    </w:p>
+    <w:p>
+      <w:pPr>
+        <w:pStyle w:val="Prrafodelista"/>
+        <w:numPr>
+          <w:ilvl w:val="0"/>
+          <w:numId w:val="6"/>
+        </w:numPr>
+      </w:pPr>
+      <w:r>
+        <w:t>Arquitectura del pipeline</w:t>
+      </w:r>
+    </w:p>
+    <w:p>
+      <w:pPr>
+        <w:pStyle w:val="Prrafodelista"/>
+        <w:numPr>
+          <w:ilvl w:val="0"/>
+          <w:numId w:val="6"/>
+        </w:numPr>
+      </w:pPr>
+      <w:proofErr w:type="spellStart"/>
+      <w:r>
+        <w:t>Tecnologias</w:t>
+      </w:r>
+      <w:proofErr w:type="spellEnd"/>
+      <w:r>
+        <w:t xml:space="preserve"> utilizadas</w:t>
+      </w:r>
+    </w:p>
+    <w:p>
+      <w:pPr>
+        <w:pStyle w:val="Prrafodelista"/>
+        <w:numPr>
+          <w:ilvl w:val="0"/>
+          <w:numId w:val="6"/>
+        </w:numPr>
+      </w:pPr>
+      <w:proofErr w:type="spellStart"/>
+      <w:r>
+        <w:t>Dataset</w:t>
+      </w:r>
+      <w:proofErr w:type="spellEnd"/>
+    </w:p>
+    <w:p>
+      <w:pPr>
+        <w:pStyle w:val="Prrafodelista"/>
+        <w:numPr>
+          <w:ilvl w:val="0"/>
+          <w:numId w:val="6"/>
+        </w:numPr>
+      </w:pPr>
+      <w:r>
+        <w:t>Estructura del repositorio</w:t>
       </w:r>
     </w:p>
     <w:p>
@@ -3075,75 +2221,6 @@
       <w:r>
         <w:br/>
         <w:t>└── README.md</w:t>
-      </w:r>
-    </w:p>
-    <w:p>
-      <w:pPr>
-        <w:pStyle w:val="HTMLconformatoprevio"/>
-        <w:rPr>
-          <w:rStyle w:val="CdigoHTML"/>
-        </w:rPr>
-      </w:pPr>
-    </w:p>
-    <w:p>
-      <w:pPr>
-        <w:pStyle w:val="HTMLconformatoprevio"/>
-        <w:rPr>
-          <w:rStyle w:val="CdigoHTML"/>
-        </w:rPr>
-      </w:pPr>
-      <w:r>
-        <w:rPr>
-          <w:rStyle w:val="hljs-comment"/>
-        </w:rPr>
-        <w:t xml:space="preserve">## </w:t>
-      </w:r>
-      <w:r>
-        <w:rPr>
-          <w:rStyle w:val="hljs-comment"/>
-          <w:rFonts w:ascii="Segoe UI Symbol" w:hAnsi="Segoe UI Symbol" w:cs="Segoe UI Symbol"/>
-        </w:rPr>
-        <w:t>🎯</w:t>
-      </w:r>
-      <w:r>
-        <w:rPr>
-          <w:rStyle w:val="hljs-comment"/>
-        </w:rPr>
-        <w:t xml:space="preserve"> Objetivo educativo</w:t>
-      </w:r>
-    </w:p>
-    <w:p>
-      <w:pPr>
-        <w:pStyle w:val="HTMLconformatoprevio"/>
-        <w:rPr>
-          <w:rStyle w:val="CdigoHTML"/>
-        </w:rPr>
-      </w:pPr>
-    </w:p>
-    <w:p>
-      <w:pPr>
-        <w:pStyle w:val="HTMLconformatoprevio"/>
-        <w:rPr>
-          <w:rStyle w:val="CdigoHTML"/>
-        </w:rPr>
-      </w:pPr>
-      <w:r>
-        <w:rPr>
-          <w:rStyle w:val="CdigoHTML"/>
-        </w:rPr>
-        <w:t xml:space="preserve">El proyecto está diseñado con fines de aprendizaje, priorizando claridad, buenas </w:t>
-      </w:r>
-      <w:r>
-        <w:rPr>
-          <w:rStyle w:val="hljs-builtin"/>
-        </w:rPr>
-        <w:t>pr</w:t>
-      </w:r>
-      <w:r>
-        <w:rPr>
-          <w:rStyle w:val="CdigoHTML"/>
-        </w:rPr>
-        <w:t>ácticas y escalabilidad progresiva.</w:t>
       </w:r>
     </w:p>
     <w:p>
@@ -3164,7 +2241,7 @@
         <w:t>✅</w:t>
       </w:r>
       <w:r>
-        <w:t xml:space="preserve"> Ahora seguimos con el PASO 3 — </w:t>
+        <w:t xml:space="preserve"> PASO 3 — </w:t>
       </w:r>
       <w:proofErr w:type="spellStart"/>
       <w:r>
@@ -3173,23 +2250,6 @@
       <w:proofErr w:type="spellEnd"/>
       <w:r>
         <w:t xml:space="preserve"> simple</w:t>
-      </w:r>
-    </w:p>
-    <w:p>
-      <w:pPr>
-        <w:pStyle w:val="NormalWeb"/>
-      </w:pPr>
-      <w:r>
-        <w:t xml:space="preserve">Vamos a crear </w:t>
-      </w:r>
-      <w:r>
-        <w:rPr>
-          <w:rStyle w:val="Textoennegrita"/>
-        </w:rPr>
-        <w:t>3 archivos CSV simples pero realistas</w:t>
-      </w:r>
-      <w:r>
-        <w:t>:</w:t>
       </w:r>
     </w:p>
     <w:p>
@@ -3229,6 +2289,12 @@
           <w:ilvl w:val="0"/>
           <w:numId w:val="3"/>
         </w:numPr>
+        <w:rPr>
+          <w:rStyle w:val="CdigoHTML"/>
+          <w:rFonts w:ascii="Times New Roman" w:hAnsi="Times New Roman" w:cs="Times New Roman"/>
+          <w:sz w:val="24"/>
+          <w:szCs w:val="24"/>
+        </w:rPr>
       </w:pPr>
       <w:r>
         <w:rPr>
@@ -3239,10 +2305,30 @@
     </w:p>
     <w:p>
       <w:pPr>
-        <w:pStyle w:val="NormalWeb"/>
-      </w:pPr>
-      <w:r>
-        <w:t>Y los voy a diseñar para que:</w:t>
+        <w:pStyle w:val="Ttulo1"/>
+      </w:pPr>
+      <w:r>
+        <w:rPr>
+          <w:rFonts w:ascii="Calibri Light" w:hAnsi="Calibri Light" w:cs="Calibri Light"/>
+        </w:rPr>
+        <w:t>🧠</w:t>
+      </w:r>
+      <w:r>
+        <w:t xml:space="preserve"> Qué vas a poder modelar con esto</w:t>
+      </w:r>
+    </w:p>
+    <w:p>
+      <w:pPr>
+        <w:pStyle w:val="Ttulo2"/>
+      </w:pPr>
+      <w:r>
+        <w:rPr>
+          <w:rFonts w:ascii="Segoe UI Symbol" w:hAnsi="Segoe UI Symbol" w:cs="Segoe UI Symbol"/>
+        </w:rPr>
+        <w:t>📊</w:t>
+      </w:r>
+      <w:r>
+        <w:t xml:space="preserve"> Métricas posibles</w:t>
       </w:r>
     </w:p>
     <w:p>
@@ -3250,11 +2336,16 @@
         <w:pStyle w:val="NormalWeb"/>
         <w:numPr>
           <w:ilvl w:val="0"/>
-          <w:numId w:val="4"/>
+          <w:numId w:val="7"/>
         </w:numPr>
       </w:pPr>
-      <w:r>
-        <w:t>Sean fáciles de entender</w:t>
+      <w:proofErr w:type="gramStart"/>
+      <w:r>
+        <w:t>Total</w:t>
+      </w:r>
+      <w:proofErr w:type="gramEnd"/>
+      <w:r>
+        <w:t xml:space="preserve"> de ventas por mes</w:t>
       </w:r>
     </w:p>
     <w:p>
@@ -3262,45 +2353,1153 @@
         <w:pStyle w:val="NormalWeb"/>
         <w:numPr>
           <w:ilvl w:val="0"/>
-          <w:numId w:val="4"/>
+          <w:numId w:val="7"/>
         </w:numPr>
       </w:pPr>
-      <w:r>
-        <w:t xml:space="preserve">Sirvan perfecto para </w:t>
-      </w:r>
-      <w:proofErr w:type="spellStart"/>
-      <w:r>
-        <w:t>PySpark</w:t>
-      </w:r>
-      <w:proofErr w:type="spellEnd"/>
-      <w:r>
-        <w:t xml:space="preserve"> + </w:t>
-      </w:r>
-      <w:proofErr w:type="spellStart"/>
-      <w:r>
-        <w:t>dbt</w:t>
-      </w:r>
-      <w:proofErr w:type="spellEnd"/>
+      <w:proofErr w:type="spellStart"/>
+      <w:r>
+        <w:t>Revenue</w:t>
+      </w:r>
+      <w:proofErr w:type="spellEnd"/>
+      <w:r>
+        <w:t xml:space="preserve"> por producto</w:t>
+      </w:r>
+      <w:r>
+        <w:t xml:space="preserve"> (</w:t>
+      </w:r>
+      <w:r>
+        <w:t>cuá</w:t>
+      </w:r>
+      <w:r>
+        <w:t>nto dinero genera cada producto).</w:t>
+      </w:r>
     </w:p>
     <w:p>
       <w:pPr>
         <w:pStyle w:val="NormalWeb"/>
         <w:numPr>
           <w:ilvl w:val="0"/>
-          <w:numId w:val="4"/>
+          <w:numId w:val="7"/>
         </w:numPr>
       </w:pPr>
-      <w:r>
-        <w:t xml:space="preserve">Representen un </w:t>
+      <w:proofErr w:type="spellStart"/>
+      <w:r>
+        <w:t>Revenue</w:t>
+      </w:r>
+      <w:proofErr w:type="spellEnd"/>
+      <w:r>
+        <w:t xml:space="preserve"> por país</w:t>
+      </w:r>
+      <w:r>
+        <w:t xml:space="preserve"> (c</w:t>
+      </w:r>
+      <w:r>
+        <w:t>uánto dinero generan los clientes según su país</w:t>
+      </w:r>
+      <w:r>
+        <w:t>)</w:t>
+      </w:r>
+    </w:p>
+    <w:p>
+      <w:pPr>
+        <w:pStyle w:val="NormalWeb"/>
+        <w:numPr>
+          <w:ilvl w:val="0"/>
+          <w:numId w:val="7"/>
+        </w:numPr>
+      </w:pPr>
+      <w:r>
+        <w:t>Ticket promedio</w:t>
+      </w:r>
+      <w:r>
+        <w:t xml:space="preserve"> (</w:t>
+      </w:r>
+      <w:r>
+        <w:t>cuánto gasta en promedio un cliente por orden</w:t>
+      </w:r>
+      <w:r>
+        <w:t>)</w:t>
+      </w:r>
+    </w:p>
+    <w:p>
+      <w:pPr>
+        <w:pStyle w:val="NormalWeb"/>
+        <w:numPr>
+          <w:ilvl w:val="0"/>
+          <w:numId w:val="7"/>
+        </w:numPr>
+      </w:pPr>
+      <w:r>
+        <w:t>Clientes top</w:t>
+      </w:r>
+    </w:p>
+    <w:p>
+      <w:r>
+        <w:pict>
+          <v:rect id="_x0000_i1037" style="width:0;height:1.5pt" o:hralign="center" o:hrstd="t" o:hr="t" fillcolor="#a0a0a0" stroked="f"/>
+        </w:pict>
+      </w:r>
+    </w:p>
+    <w:p>
+      <w:pPr>
+        <w:pStyle w:val="Ttulo1"/>
+      </w:pPr>
+      <w:r>
+        <w:rPr>
+          <w:rFonts w:ascii="Calibri Light" w:hAnsi="Calibri Light" w:cs="Calibri Light"/>
+        </w:rPr>
+        <w:t>🧱</w:t>
+      </w:r>
+      <w:r>
+        <w:t xml:space="preserve"> Modelo analítico final (Gold — </w:t>
+      </w:r>
+      <w:proofErr w:type="spellStart"/>
+      <w:r>
+        <w:t>dbt</w:t>
+      </w:r>
+      <w:proofErr w:type="spellEnd"/>
+      <w:r>
+        <w:t>)</w:t>
+      </w:r>
+    </w:p>
+    <w:p>
+      <w:r>
+        <w:t xml:space="preserve">Esto viene del </w:t>
       </w:r>
       <w:r>
         <w:rPr>
           <w:rStyle w:val="Textoennegrita"/>
         </w:rPr>
-        <w:t>caso realista</w:t>
-      </w:r>
-    </w:p>
-    <w:p/>
+        <w:t xml:space="preserve">Dimensional </w:t>
+      </w:r>
+      <w:proofErr w:type="spellStart"/>
+      <w:r>
+        <w:rPr>
+          <w:rStyle w:val="Textoennegrita"/>
+        </w:rPr>
+        <w:t>Modeling</w:t>
+      </w:r>
+      <w:proofErr w:type="spellEnd"/>
+      <w:r>
+        <w:t xml:space="preserve"> (</w:t>
+      </w:r>
+      <w:proofErr w:type="spellStart"/>
+      <w:r>
+        <w:t>Kimball</w:t>
+      </w:r>
+      <w:proofErr w:type="spellEnd"/>
+      <w:r>
+        <w:t xml:space="preserve"> </w:t>
+      </w:r>
+      <w:proofErr w:type="spellStart"/>
+      <w:r>
+        <w:t>methodology</w:t>
+      </w:r>
+      <w:proofErr w:type="spellEnd"/>
+      <w:r>
+        <w:t>).</w:t>
+      </w:r>
+    </w:p>
+    <w:p>
+      <w:pPr>
+        <w:pStyle w:val="Ttulo2"/>
+      </w:pPr>
+      <w:r>
+        <w:t>Dimensiones</w:t>
+      </w:r>
+    </w:p>
+    <w:p>
+      <w:pPr>
+        <w:pStyle w:val="NormalWeb"/>
+        <w:numPr>
+          <w:ilvl w:val="0"/>
+          <w:numId w:val="8"/>
+        </w:numPr>
+      </w:pPr>
+      <w:proofErr w:type="spellStart"/>
+      <w:r>
+        <w:rPr>
+          <w:rStyle w:val="CdigoHTML"/>
+        </w:rPr>
+        <w:t>dim_customers</w:t>
+      </w:r>
+      <w:proofErr w:type="spellEnd"/>
+    </w:p>
+    <w:p>
+      <w:pPr>
+        <w:pStyle w:val="NormalWeb"/>
+        <w:numPr>
+          <w:ilvl w:val="0"/>
+          <w:numId w:val="8"/>
+        </w:numPr>
+      </w:pPr>
+      <w:proofErr w:type="spellStart"/>
+      <w:r>
+        <w:rPr>
+          <w:rStyle w:val="CdigoHTML"/>
+        </w:rPr>
+        <w:t>dim_products</w:t>
+      </w:r>
+      <w:proofErr w:type="spellEnd"/>
+    </w:p>
+    <w:p>
+      <w:pPr>
+        <w:pStyle w:val="NormalWeb"/>
+        <w:numPr>
+          <w:ilvl w:val="0"/>
+          <w:numId w:val="8"/>
+        </w:numPr>
+      </w:pPr>
+      <w:proofErr w:type="spellStart"/>
+      <w:r>
+        <w:rPr>
+          <w:rStyle w:val="CdigoHTML"/>
+        </w:rPr>
+        <w:t>dim_date</w:t>
+      </w:r>
+      <w:proofErr w:type="spellEnd"/>
+      <w:r>
+        <w:t xml:space="preserve"> (después la agregamos)</w:t>
+      </w:r>
+    </w:p>
+    <w:tbl>
+      <w:tblPr>
+        <w:tblStyle w:val="Tablaconcuadrcula"/>
+        <w:tblW w:w="0" w:type="auto"/>
+        <w:tblLook w:val="04A0" w:firstRow="1" w:lastRow="0" w:firstColumn="1" w:lastColumn="0" w:noHBand="0" w:noVBand="1"/>
+      </w:tblPr>
+      <w:tblGrid>
+        <w:gridCol w:w="8494"/>
+      </w:tblGrid>
+      <w:tr>
+        <w:tc>
+          <w:tcPr>
+            <w:tcW w:w="8494" w:type="dxa"/>
+          </w:tcPr>
+          <w:p>
+            <w:pPr>
+              <w:pStyle w:val="NormalWeb"/>
+            </w:pPr>
+            <w:r>
+              <w:rPr>
+                <w:rFonts w:ascii="Segoe UI Symbol" w:hAnsi="Segoe UI Symbol" w:cs="Segoe UI Symbol"/>
+              </w:rPr>
+              <w:t>👉</w:t>
+            </w:r>
+            <w:r>
+              <w:t xml:space="preserve"> Son </w:t>
+            </w:r>
+            <w:r>
+              <w:rPr>
+                <w:rStyle w:val="Textoennegrita"/>
+              </w:rPr>
+              <w:t>entidades descriptivas</w:t>
+            </w:r>
+            <w:r>
+              <w:t xml:space="preserve"> usadas para </w:t>
+            </w:r>
+            <w:r>
+              <w:rPr>
+                <w:rStyle w:val="Textoennegrita"/>
+              </w:rPr>
+              <w:t>segmentar y analizar hechos</w:t>
+            </w:r>
+            <w:r>
+              <w:t>.</w:t>
+            </w:r>
+          </w:p>
+          <w:p>
+            <w:pPr>
+              <w:pStyle w:val="Ttulo3"/>
+            </w:pPr>
+            <w:r>
+              <w:rPr>
+                <w:rFonts w:ascii="Segoe UI Symbol" w:hAnsi="Segoe UI Symbol" w:cs="Segoe UI Symbol"/>
+              </w:rPr>
+              <w:t>📦</w:t>
+            </w:r>
+            <w:r>
+              <w:t xml:space="preserve"> Ejemplo: </w:t>
+            </w:r>
+            <w:proofErr w:type="spellStart"/>
+            <w:r>
+              <w:rPr>
+                <w:rStyle w:val="CdigoHTML"/>
+                <w:rFonts w:eastAsiaTheme="majorEastAsia"/>
+              </w:rPr>
+              <w:t>dim_customers</w:t>
+            </w:r>
+            <w:proofErr w:type="spellEnd"/>
+          </w:p>
+          <w:p>
+            <w:pPr>
+              <w:pStyle w:val="NormalWeb"/>
+            </w:pPr>
+            <w:r>
+              <w:t xml:space="preserve">| </w:t>
+            </w:r>
+            <w:proofErr w:type="spellStart"/>
+            <w:r>
+              <w:t>customer_id</w:t>
+            </w:r>
+            <w:proofErr w:type="spellEnd"/>
+            <w:r>
+              <w:t xml:space="preserve"> | </w:t>
+            </w:r>
+            <w:proofErr w:type="spellStart"/>
+            <w:r>
+              <w:t>name</w:t>
+            </w:r>
+            <w:proofErr w:type="spellEnd"/>
+            <w:r>
+              <w:t xml:space="preserve"> | country | </w:t>
+            </w:r>
+            <w:proofErr w:type="spellStart"/>
+            <w:r>
+              <w:t>signup_date</w:t>
+            </w:r>
+            <w:proofErr w:type="spellEnd"/>
+            <w:r>
+              <w:t xml:space="preserve"> |</w:t>
+            </w:r>
+          </w:p>
+          <w:p>
+            <w:pPr>
+              <w:pStyle w:val="Ttulo3"/>
+            </w:pPr>
+            <w:r>
+              <w:rPr>
+                <w:rFonts w:ascii="Segoe UI Symbol" w:hAnsi="Segoe UI Symbol" w:cs="Segoe UI Symbol"/>
+              </w:rPr>
+              <w:t>📦</w:t>
+            </w:r>
+            <w:r>
+              <w:t xml:space="preserve"> Ejemplo: </w:t>
+            </w:r>
+            <w:proofErr w:type="spellStart"/>
+            <w:r>
+              <w:rPr>
+                <w:rStyle w:val="CdigoHTML"/>
+                <w:rFonts w:eastAsiaTheme="majorEastAsia"/>
+              </w:rPr>
+              <w:t>dim_products</w:t>
+            </w:r>
+            <w:proofErr w:type="spellEnd"/>
+          </w:p>
+          <w:p>
+            <w:pPr>
+              <w:pStyle w:val="NormalWeb"/>
+            </w:pPr>
+            <w:r>
+              <w:t xml:space="preserve">| </w:t>
+            </w:r>
+            <w:proofErr w:type="spellStart"/>
+            <w:r>
+              <w:t>product_id</w:t>
+            </w:r>
+            <w:proofErr w:type="spellEnd"/>
+            <w:r>
+              <w:t xml:space="preserve"> | </w:t>
+            </w:r>
+            <w:proofErr w:type="spellStart"/>
+            <w:r>
+              <w:t>category</w:t>
+            </w:r>
+            <w:proofErr w:type="spellEnd"/>
+            <w:r>
+              <w:t xml:space="preserve"> | </w:t>
+            </w:r>
+            <w:proofErr w:type="spellStart"/>
+            <w:r>
+              <w:t>price</w:t>
+            </w:r>
+            <w:proofErr w:type="spellEnd"/>
+            <w:r>
+              <w:t xml:space="preserve"> |</w:t>
+            </w:r>
+          </w:p>
+          <w:p>
+            <w:pPr>
+              <w:pStyle w:val="Ttulo3"/>
+            </w:pPr>
+            <w:r>
+              <w:rPr>
+                <w:rFonts w:ascii="Segoe UI Symbol" w:hAnsi="Segoe UI Symbol" w:cs="Segoe UI Symbol"/>
+              </w:rPr>
+              <w:t>🔑</w:t>
+            </w:r>
+            <w:r>
+              <w:t xml:space="preserve"> Características</w:t>
+            </w:r>
+          </w:p>
+          <w:p>
+            <w:pPr>
+              <w:pStyle w:val="NormalWeb"/>
+              <w:numPr>
+                <w:ilvl w:val="0"/>
+                <w:numId w:val="11"/>
+              </w:numPr>
+            </w:pPr>
+            <w:r>
+              <w:t>Menos voluminosas</w:t>
+            </w:r>
+          </w:p>
+          <w:p>
+            <w:pPr>
+              <w:pStyle w:val="NormalWeb"/>
+              <w:numPr>
+                <w:ilvl w:val="0"/>
+                <w:numId w:val="11"/>
+              </w:numPr>
+            </w:pPr>
+            <w:r>
+              <w:t>Datos categóricos</w:t>
+            </w:r>
+          </w:p>
+          <w:p>
+            <w:pPr>
+              <w:pStyle w:val="NormalWeb"/>
+              <w:numPr>
+                <w:ilvl w:val="0"/>
+                <w:numId w:val="11"/>
+              </w:numPr>
+            </w:pPr>
+            <w:r>
+              <w:t xml:space="preserve">Dan </w:t>
+            </w:r>
+            <w:r>
+              <w:rPr>
+                <w:rStyle w:val="Textoennegrita"/>
+              </w:rPr>
+              <w:t>contexto</w:t>
+            </w:r>
+            <w:r>
+              <w:t xml:space="preserve"> a los hechos</w:t>
+            </w:r>
+          </w:p>
+          <w:p>
+            <w:pPr>
+              <w:pStyle w:val="NormalWeb"/>
+              <w:numPr>
+                <w:ilvl w:val="0"/>
+                <w:numId w:val="11"/>
+              </w:numPr>
+            </w:pPr>
+            <w:r>
+              <w:t xml:space="preserve">Responden a: </w:t>
+            </w:r>
+            <w:r>
+              <w:rPr>
+                <w:rStyle w:val="Textoennegrita"/>
+              </w:rPr>
+              <w:t>¿Quién? ¿Qué? ¿Dónde? ¿Cómo?</w:t>
+            </w:r>
+          </w:p>
+        </w:tc>
+      </w:tr>
+    </w:tbl>
+    <w:p>
+      <w:pPr>
+        <w:pStyle w:val="NormalWeb"/>
+      </w:pPr>
+    </w:p>
+    <w:p>
+      <w:pPr>
+        <w:pStyle w:val="Ttulo2"/>
+      </w:pPr>
+      <w:r>
+        <w:t>Hechos</w:t>
+      </w:r>
+    </w:p>
+    <w:p>
+      <w:pPr>
+        <w:pStyle w:val="NormalWeb"/>
+        <w:numPr>
+          <w:ilvl w:val="0"/>
+          <w:numId w:val="9"/>
+        </w:numPr>
+        <w:rPr>
+          <w:rStyle w:val="CdigoHTML"/>
+          <w:rFonts w:ascii="Times New Roman" w:hAnsi="Times New Roman" w:cs="Times New Roman"/>
+          <w:sz w:val="24"/>
+          <w:szCs w:val="24"/>
+        </w:rPr>
+      </w:pPr>
+      <w:proofErr w:type="spellStart"/>
+      <w:r>
+        <w:rPr>
+          <w:rStyle w:val="CdigoHTML"/>
+        </w:rPr>
+        <w:t>fact_sales</w:t>
+      </w:r>
+      <w:proofErr w:type="spellEnd"/>
+    </w:p>
+    <w:tbl>
+      <w:tblPr>
+        <w:tblStyle w:val="Tablaconcuadrcula"/>
+        <w:tblW w:w="0" w:type="auto"/>
+        <w:tblLook w:val="04A0" w:firstRow="1" w:lastRow="0" w:firstColumn="1" w:lastColumn="0" w:noHBand="0" w:noVBand="1"/>
+      </w:tblPr>
+      <w:tblGrid>
+        <w:gridCol w:w="8494"/>
+      </w:tblGrid>
+      <w:tr>
+        <w:tc>
+          <w:tcPr>
+            <w:tcW w:w="8494" w:type="dxa"/>
+          </w:tcPr>
+          <w:p>
+            <w:r>
+              <w:t xml:space="preserve">Son </w:t>
+            </w:r>
+            <w:r>
+              <w:rPr>
+                <w:rStyle w:val="Textoennegrita"/>
+              </w:rPr>
+              <w:t>eventos medibles</w:t>
+            </w:r>
+            <w:r>
+              <w:t xml:space="preserve">, normalmente </w:t>
+            </w:r>
+            <w:r>
+              <w:rPr>
+                <w:rStyle w:val="Textoennegrita"/>
+              </w:rPr>
+              <w:t>transacciones</w:t>
+            </w:r>
+            <w:r>
+              <w:t>.</w:t>
+            </w:r>
+          </w:p>
+          <w:p>
+            <w:pPr>
+              <w:pStyle w:val="Ttulo3"/>
+            </w:pPr>
+            <w:r>
+              <w:rPr>
+                <w:rFonts w:ascii="Segoe UI Symbol" w:hAnsi="Segoe UI Symbol" w:cs="Segoe UI Symbol"/>
+              </w:rPr>
+              <w:t>📌</w:t>
+            </w:r>
+            <w:r>
+              <w:t xml:space="preserve"> Contienen:</w:t>
+            </w:r>
+          </w:p>
+          <w:p>
+            <w:pPr>
+              <w:pStyle w:val="NormalWeb"/>
+              <w:numPr>
+                <w:ilvl w:val="0"/>
+                <w:numId w:val="10"/>
+              </w:numPr>
+            </w:pPr>
+            <w:r>
+              <w:t>Métricas numéricas (</w:t>
+            </w:r>
+            <w:proofErr w:type="spellStart"/>
+            <w:r>
+              <w:t>revenue</w:t>
+            </w:r>
+            <w:proofErr w:type="spellEnd"/>
+            <w:r>
+              <w:t xml:space="preserve">, </w:t>
+            </w:r>
+            <w:proofErr w:type="spellStart"/>
+            <w:r>
+              <w:t>quantity</w:t>
+            </w:r>
+            <w:proofErr w:type="spellEnd"/>
+            <w:r>
+              <w:t xml:space="preserve">, </w:t>
+            </w:r>
+            <w:proofErr w:type="spellStart"/>
+            <w:r>
+              <w:t>cost</w:t>
+            </w:r>
+            <w:proofErr w:type="spellEnd"/>
+            <w:r>
+              <w:t>)</w:t>
+            </w:r>
+          </w:p>
+          <w:p>
+            <w:pPr>
+              <w:pStyle w:val="NormalWeb"/>
+              <w:numPr>
+                <w:ilvl w:val="0"/>
+                <w:numId w:val="10"/>
+              </w:numPr>
+            </w:pPr>
+            <w:r>
+              <w:t>Claves hacia dimensiones</w:t>
+            </w:r>
+          </w:p>
+          <w:p>
+            <w:pPr>
+              <w:pStyle w:val="Ttulo3"/>
+            </w:pPr>
+            <w:r>
+              <w:rPr>
+                <w:rFonts w:ascii="Segoe UI Symbol" w:hAnsi="Segoe UI Symbol" w:cs="Segoe UI Symbol"/>
+              </w:rPr>
+              <w:t>📦</w:t>
+            </w:r>
+            <w:r>
+              <w:t xml:space="preserve"> Ejemplo: </w:t>
+            </w:r>
+            <w:proofErr w:type="spellStart"/>
+            <w:r>
+              <w:rPr>
+                <w:rStyle w:val="CdigoHTML"/>
+                <w:rFonts w:eastAsiaTheme="majorEastAsia"/>
+              </w:rPr>
+              <w:t>fact_orders</w:t>
+            </w:r>
+            <w:proofErr w:type="spellEnd"/>
+          </w:p>
+          <w:tbl>
+            <w:tblPr>
+              <w:tblW w:w="0" w:type="auto"/>
+              <w:tblCellSpacing w:w="15" w:type="dxa"/>
+              <w:tblCellMar>
+                <w:top w:w="15" w:type="dxa"/>
+                <w:left w:w="15" w:type="dxa"/>
+                <w:bottom w:w="15" w:type="dxa"/>
+                <w:right w:w="15" w:type="dxa"/>
+              </w:tblCellMar>
+              <w:tblLook w:val="04A0" w:firstRow="1" w:lastRow="0" w:firstColumn="1" w:lastColumn="0" w:noHBand="0" w:noVBand="1"/>
+            </w:tblPr>
+            <w:tblGrid>
+              <w:gridCol w:w="969"/>
+              <w:gridCol w:w="1327"/>
+              <w:gridCol w:w="1194"/>
+              <w:gridCol w:w="1193"/>
+              <w:gridCol w:w="927"/>
+              <w:gridCol w:w="1449"/>
+            </w:tblGrid>
+            <w:tr>
+              <w:trPr>
+                <w:tblHeader/>
+                <w:tblCellSpacing w:w="15" w:type="dxa"/>
+              </w:trPr>
+              <w:tc>
+                <w:tcPr>
+                  <w:tcW w:w="0" w:type="auto"/>
+                  <w:vAlign w:val="center"/>
+                  <w:hideMark/>
+                </w:tcPr>
+                <w:p>
+                  <w:pPr>
+                    <w:jc w:val="center"/>
+                    <w:rPr>
+                      <w:b/>
+                      <w:bCs/>
+                    </w:rPr>
+                  </w:pPr>
+                  <w:proofErr w:type="spellStart"/>
+                  <w:r>
+                    <w:rPr>
+                      <w:b/>
+                      <w:bCs/>
+                    </w:rPr>
+                    <w:t>order_id</w:t>
+                  </w:r>
+                  <w:proofErr w:type="spellEnd"/>
+                </w:p>
+              </w:tc>
+              <w:tc>
+                <w:tcPr>
+                  <w:tcW w:w="0" w:type="auto"/>
+                  <w:vAlign w:val="center"/>
+                  <w:hideMark/>
+                </w:tcPr>
+                <w:p>
+                  <w:pPr>
+                    <w:jc w:val="center"/>
+                    <w:rPr>
+                      <w:b/>
+                      <w:bCs/>
+                    </w:rPr>
+                  </w:pPr>
+                  <w:proofErr w:type="spellStart"/>
+                  <w:r>
+                    <w:rPr>
+                      <w:b/>
+                      <w:bCs/>
+                    </w:rPr>
+                    <w:t>customer_id</w:t>
+                  </w:r>
+                  <w:proofErr w:type="spellEnd"/>
+                </w:p>
+              </w:tc>
+              <w:tc>
+                <w:tcPr>
+                  <w:tcW w:w="0" w:type="auto"/>
+                  <w:vAlign w:val="center"/>
+                  <w:hideMark/>
+                </w:tcPr>
+                <w:p>
+                  <w:pPr>
+                    <w:jc w:val="center"/>
+                    <w:rPr>
+                      <w:b/>
+                      <w:bCs/>
+                    </w:rPr>
+                  </w:pPr>
+                  <w:proofErr w:type="spellStart"/>
+                  <w:r>
+                    <w:rPr>
+                      <w:b/>
+                      <w:bCs/>
+                    </w:rPr>
+                    <w:t>product_id</w:t>
+                  </w:r>
+                  <w:proofErr w:type="spellEnd"/>
+                </w:p>
+              </w:tc>
+              <w:tc>
+                <w:tcPr>
+                  <w:tcW w:w="0" w:type="auto"/>
+                  <w:vAlign w:val="center"/>
+                  <w:hideMark/>
+                </w:tcPr>
+                <w:p>
+                  <w:pPr>
+                    <w:jc w:val="center"/>
+                    <w:rPr>
+                      <w:b/>
+                      <w:bCs/>
+                    </w:rPr>
+                  </w:pPr>
+                  <w:proofErr w:type="spellStart"/>
+                  <w:r>
+                    <w:rPr>
+                      <w:b/>
+                      <w:bCs/>
+                    </w:rPr>
+                    <w:t>order_date</w:t>
+                  </w:r>
+                  <w:proofErr w:type="spellEnd"/>
+                </w:p>
+              </w:tc>
+              <w:tc>
+                <w:tcPr>
+                  <w:tcW w:w="0" w:type="auto"/>
+                  <w:vAlign w:val="center"/>
+                  <w:hideMark/>
+                </w:tcPr>
+                <w:p>
+                  <w:pPr>
+                    <w:jc w:val="center"/>
+                    <w:rPr>
+                      <w:b/>
+                      <w:bCs/>
+                    </w:rPr>
+                  </w:pPr>
+                  <w:proofErr w:type="spellStart"/>
+                  <w:r>
+                    <w:rPr>
+                      <w:b/>
+                      <w:bCs/>
+                    </w:rPr>
+                    <w:t>quantity</w:t>
+                  </w:r>
+                  <w:proofErr w:type="spellEnd"/>
+                </w:p>
+              </w:tc>
+              <w:tc>
+                <w:tcPr>
+                  <w:tcW w:w="0" w:type="auto"/>
+                  <w:vAlign w:val="center"/>
+                  <w:hideMark/>
+                </w:tcPr>
+                <w:p>
+                  <w:pPr>
+                    <w:jc w:val="center"/>
+                    <w:rPr>
+                      <w:b/>
+                      <w:bCs/>
+                    </w:rPr>
+                  </w:pPr>
+                  <w:proofErr w:type="spellStart"/>
+                  <w:r>
+                    <w:rPr>
+                      <w:b/>
+                      <w:bCs/>
+                    </w:rPr>
+                    <w:t>total_amount</w:t>
+                  </w:r>
+                  <w:proofErr w:type="spellEnd"/>
+                </w:p>
+              </w:tc>
+            </w:tr>
+          </w:tbl>
+          <w:p>
+            <w:pPr>
+              <w:pStyle w:val="Ttulo3"/>
+              <w:rPr>
+                <w:b/>
+                <w:bCs/>
+              </w:rPr>
+            </w:pPr>
+            <w:r>
+              <w:rPr>
+                <w:rFonts w:ascii="Segoe UI Symbol" w:hAnsi="Segoe UI Symbol" w:cs="Segoe UI Symbol"/>
+              </w:rPr>
+              <w:t>🔑</w:t>
+            </w:r>
+            <w:r>
+              <w:t xml:space="preserve"> Características</w:t>
+            </w:r>
+          </w:p>
+          <w:p>
+            <w:pPr>
+              <w:pStyle w:val="NormalWeb"/>
+              <w:numPr>
+                <w:ilvl w:val="0"/>
+                <w:numId w:val="12"/>
+              </w:numPr>
+            </w:pPr>
+            <w:r>
+              <w:t>Muy voluminosos</w:t>
+            </w:r>
+          </w:p>
+          <w:p>
+            <w:pPr>
+              <w:pStyle w:val="NormalWeb"/>
+              <w:numPr>
+                <w:ilvl w:val="0"/>
+                <w:numId w:val="12"/>
+              </w:numPr>
+            </w:pPr>
+            <w:r>
+              <w:t>Datos granulares</w:t>
+            </w:r>
+          </w:p>
+          <w:p>
+            <w:pPr>
+              <w:pStyle w:val="NormalWeb"/>
+              <w:numPr>
+                <w:ilvl w:val="0"/>
+                <w:numId w:val="12"/>
+              </w:numPr>
+            </w:pPr>
+            <w:r>
+              <w:t>Representan hechos del negocio</w:t>
+            </w:r>
+          </w:p>
+          <w:p>
+            <w:pPr>
+              <w:pStyle w:val="NormalWeb"/>
+              <w:numPr>
+                <w:ilvl w:val="0"/>
+                <w:numId w:val="12"/>
+              </w:numPr>
+            </w:pPr>
+            <w:r>
+              <w:t xml:space="preserve">Responden a: </w:t>
+            </w:r>
+            <w:r>
+              <w:rPr>
+                <w:rStyle w:val="Textoennegrita"/>
+              </w:rPr>
+              <w:t>¿Cuánto? ¿Cuántas? ¿Cuándo?</w:t>
+            </w:r>
+          </w:p>
+          <w:p>
+            <w:pPr>
+              <w:pStyle w:val="NormalWeb"/>
+            </w:pPr>
+          </w:p>
+        </w:tc>
+      </w:tr>
+    </w:tbl>
+    <w:p>
+      <w:pPr>
+        <w:pStyle w:val="NormalWeb"/>
+      </w:pPr>
+    </w:p>
+    <w:p>
+      <w:pPr>
+        <w:pStyle w:val="Ttulo1"/>
+      </w:pPr>
+      <w:r>
+        <w:rPr>
+          <w:rFonts w:ascii="Segoe UI Symbol" w:hAnsi="Segoe UI Symbol" w:cs="Segoe UI Symbol"/>
+        </w:rPr>
+        <w:t>🚀</w:t>
+      </w:r>
+      <w:r>
+        <w:t xml:space="preserve"> PASO 4 — Crear estructura en GitHub</w:t>
+      </w:r>
+    </w:p>
+    <w:p>
+      <w:pPr>
+        <w:pStyle w:val="Ttulo2"/>
+      </w:pPr>
+      <w:proofErr w:type="spellStart"/>
+      <w:r>
+        <w:t>Hacé</w:t>
+      </w:r>
+      <w:proofErr w:type="spellEnd"/>
+      <w:r>
+        <w:t xml:space="preserve"> esto ahora:</w:t>
+      </w:r>
+    </w:p>
+    <w:p>
+      <w:pPr>
+        <w:pStyle w:val="Ttulo3"/>
+      </w:pPr>
+      <w:r>
+        <w:t>1️</w:t>
+      </w:r>
+      <w:r>
+        <w:rPr>
+          <w:rFonts w:ascii="Tahoma" w:hAnsi="Tahoma" w:cs="Tahoma"/>
+        </w:rPr>
+        <w:t>⃣</w:t>
+      </w:r>
+      <w:r>
+        <w:t xml:space="preserve"> Crear repo en GitHub</w:t>
+      </w:r>
+    </w:p>
+    <w:p>
+      <w:pPr>
+        <w:pStyle w:val="NormalWeb"/>
+      </w:pPr>
+      <w:r>
+        <w:t>Nombre:</w:t>
+      </w:r>
+    </w:p>
+    <w:p>
+      <w:pPr>
+        <w:pStyle w:val="HTMLconformatoprevio"/>
+        <w:rPr>
+          <w:rStyle w:val="CdigoHTML"/>
+        </w:rPr>
+      </w:pPr>
+      <w:proofErr w:type="spellStart"/>
+      <w:r>
+        <w:rPr>
+          <w:rStyle w:val="CdigoHTML"/>
+        </w:rPr>
+        <w:t>retail</w:t>
+      </w:r>
+      <w:proofErr w:type="spellEnd"/>
+      <w:r>
+        <w:rPr>
+          <w:rStyle w:val="CdigoHTML"/>
+        </w:rPr>
+        <w:t>-</w:t>
+      </w:r>
+      <w:proofErr w:type="spellStart"/>
+      <w:r>
+        <w:rPr>
+          <w:rStyle w:val="CdigoHTML"/>
+        </w:rPr>
+        <w:t>medallion</w:t>
+      </w:r>
+      <w:proofErr w:type="spellEnd"/>
+      <w:r>
+        <w:rPr>
+          <w:rStyle w:val="CdigoHTML"/>
+        </w:rPr>
+        <w:t>-</w:t>
+      </w:r>
+      <w:r>
+        <w:rPr>
+          <w:rStyle w:val="hljs-keyword"/>
+        </w:rPr>
+        <w:t>data</w:t>
+      </w:r>
+      <w:r>
+        <w:rPr>
+          <w:rStyle w:val="CdigoHTML"/>
+        </w:rPr>
+        <w:t>-pipeline</w:t>
+      </w:r>
+    </w:p>
+    <w:p>
+      <w:pPr>
+        <w:pStyle w:val="Ttulo3"/>
+      </w:pPr>
+      <w:r>
+        <w:t>2️</w:t>
+      </w:r>
+      <w:r>
+        <w:rPr>
+          <w:rFonts w:ascii="Tahoma" w:hAnsi="Tahoma" w:cs="Tahoma"/>
+        </w:rPr>
+        <w:t>⃣</w:t>
+      </w:r>
+      <w:r>
+        <w:t xml:space="preserve"> Crear carpetas:</w:t>
+      </w:r>
+    </w:p>
+    <w:p>
+      <w:pPr>
+        <w:pStyle w:val="HTMLconformatoprevio"/>
+        <w:rPr>
+          <w:rStyle w:val="CdigoHTML"/>
+        </w:rPr>
+      </w:pPr>
+      <w:proofErr w:type="spellStart"/>
+      <w:r>
+        <w:rPr>
+          <w:rStyle w:val="CdigoHTML"/>
+        </w:rPr>
+        <w:t>databricks</w:t>
+      </w:r>
+      <w:proofErr w:type="spellEnd"/>
+      <w:r>
+        <w:rPr>
+          <w:rStyle w:val="CdigoHTML"/>
+        </w:rPr>
+        <w:t>/</w:t>
+      </w:r>
+    </w:p>
+    <w:p>
+      <w:pPr>
+        <w:pStyle w:val="HTMLconformatoprevio"/>
+        <w:rPr>
+          <w:rStyle w:val="CdigoHTML"/>
+        </w:rPr>
+      </w:pPr>
+      <w:proofErr w:type="spellStart"/>
+      <w:r>
+        <w:rPr>
+          <w:rStyle w:val="CdigoHTML"/>
+        </w:rPr>
+        <w:t>dbt</w:t>
+      </w:r>
+      <w:proofErr w:type="spellEnd"/>
+      <w:r>
+        <w:rPr>
+          <w:rStyle w:val="CdigoHTML"/>
+        </w:rPr>
+        <w:t>/</w:t>
+      </w:r>
+    </w:p>
+    <w:p>
+      <w:pPr>
+        <w:pStyle w:val="HTMLconformatoprevio"/>
+        <w:rPr>
+          <w:rStyle w:val="CdigoHTML"/>
+        </w:rPr>
+      </w:pPr>
+      <w:r>
+        <w:rPr>
+          <w:rStyle w:val="CdigoHTML"/>
+        </w:rPr>
+        <w:t>data/</w:t>
+      </w:r>
+      <w:proofErr w:type="spellStart"/>
+      <w:r>
+        <w:rPr>
+          <w:rStyle w:val="CdigoHTML"/>
+        </w:rPr>
+        <w:t>raw</w:t>
+      </w:r>
+      <w:proofErr w:type="spellEnd"/>
+      <w:r>
+        <w:rPr>
+          <w:rStyle w:val="CdigoHTML"/>
+        </w:rPr>
+        <w:t>/</w:t>
+      </w:r>
+    </w:p>
+    <w:p>
+      <w:pPr>
+        <w:pStyle w:val="HTMLconformatoprevio"/>
+        <w:rPr>
+          <w:rStyle w:val="CdigoHTML"/>
+        </w:rPr>
+      </w:pPr>
+      <w:proofErr w:type="spellStart"/>
+      <w:r>
+        <w:rPr>
+          <w:rStyle w:val="CdigoHTML"/>
+        </w:rPr>
+        <w:t>docs</w:t>
+      </w:r>
+      <w:proofErr w:type="spellEnd"/>
+      <w:r>
+        <w:rPr>
+          <w:rStyle w:val="CdigoHTML"/>
+        </w:rPr>
+        <w:t>/</w:t>
+      </w:r>
+    </w:p>
+    <w:p>
+      <w:pPr>
+        <w:pStyle w:val="Ttulo3"/>
+      </w:pPr>
+      <w:r>
+        <w:t>3️</w:t>
+      </w:r>
+      <w:r>
+        <w:rPr>
+          <w:rFonts w:ascii="Tahoma" w:hAnsi="Tahoma" w:cs="Tahoma"/>
+        </w:rPr>
+        <w:t>⃣</w:t>
+      </w:r>
+      <w:r>
+        <w:t xml:space="preserve"> Subir:</w:t>
+      </w:r>
+    </w:p>
+    <w:p>
+      <w:pPr>
+        <w:pStyle w:val="NormalWeb"/>
+        <w:numPr>
+          <w:ilvl w:val="0"/>
+          <w:numId w:val="13"/>
+        </w:numPr>
+      </w:pPr>
+      <w:bookmarkStart w:id="0" w:name="_GoBack"/>
+      <w:r>
+        <w:rPr>
+          <w:rStyle w:val="CdigoHTML"/>
+        </w:rPr>
+        <w:t>README.md</w:t>
+      </w:r>
+    </w:p>
+    <w:p>
+      <w:pPr>
+        <w:pStyle w:val="NormalWeb"/>
+        <w:numPr>
+          <w:ilvl w:val="0"/>
+          <w:numId w:val="13"/>
+        </w:numPr>
+      </w:pPr>
+      <w:r>
+        <w:t xml:space="preserve">Los 3 CSV en </w:t>
+      </w:r>
+      <w:r>
+        <w:rPr>
+          <w:rStyle w:val="CdigoHTML"/>
+        </w:rPr>
+        <w:t>data/</w:t>
+      </w:r>
+      <w:proofErr w:type="spellStart"/>
+      <w:r>
+        <w:rPr>
+          <w:rStyle w:val="CdigoHTML"/>
+        </w:rPr>
+        <w:t>raw</w:t>
+      </w:r>
+      <w:proofErr w:type="spellEnd"/>
+      <w:r>
+        <w:rPr>
+          <w:rStyle w:val="CdigoHTML"/>
+        </w:rPr>
+        <w:t>/</w:t>
+      </w:r>
+    </w:p>
+    <w:bookmarkEnd w:id="0"/>
+    <w:p>
+      <w:pPr>
+        <w:pStyle w:val="NormalWeb"/>
+      </w:pPr>
+    </w:p>
     <w:sectPr>
       <w:pgSz w:w="11906" w:h="16838"/>
       <w:pgMar w:top="1417" w:right="1701" w:bottom="1417" w:left="1701" w:header="708" w:footer="708" w:gutter="0"/>
@@ -3314,6 +3513,417 @@
 <file path=word/numbering.xml><?xml version="1.0" encoding="utf-8"?>
 <w:numbering xmlns:wpc="http://schemas.microsoft.com/office/word/2010/wordprocessingCanvas" xmlns:cx="http://schemas.microsoft.com/office/drawing/2014/chartex" xmlns:mc="http://schemas.openxmlformats.org/markup-compatibility/2006" xmlns:o="urn:schemas-microsoft-com:office:office" xmlns:r="http://schemas.openxmlformats.org/officeDocument/2006/relationships" xmlns:m="http://schemas.openxmlformats.org/officeDocument/2006/math" xmlns:v="urn:schemas-microsoft-com:vml" xmlns:wp14="http://schemas.microsoft.com/office/word/2010/wordprocessingDrawing" xmlns:wp="http://schemas.openxmlformats.org/drawingml/2006/wordprocessingDrawing" xmlns:w10="urn:schemas-microsoft-com:office:word" xmlns:w="http://schemas.openxmlformats.org/wordprocessingml/2006/main" xmlns:w14="http://schemas.microsoft.com/office/word/2010/wordml" xmlns:w15="http://schemas.microsoft.com/office/word/2012/wordml" xmlns:w16se="http://schemas.microsoft.com/office/word/2015/wordml/symex" xmlns:wpg="http://schemas.microsoft.com/office/word/2010/wordprocessingGroup" xmlns:wpi="http://schemas.microsoft.com/office/word/2010/wordprocessingInk" xmlns:wne="http://schemas.microsoft.com/office/word/2006/wordml" xmlns:wps="http://schemas.microsoft.com/office/word/2010/wordprocessingShape" mc:Ignorable="w14 w15 w16se wp14">
   <w:abstractNum w:abstractNumId="0" w15:restartNumberingAfterBreak="0">
+    <w:nsid w:val="06784D8F"/>
+    <w:multiLevelType w:val="multilevel"/>
+    <w:tmpl w:val="3C723DA0"/>
+    <w:lvl w:ilvl="0">
+      <w:start w:val="1"/>
+      <w:numFmt w:val="bullet"/>
+      <w:lvlText w:val=""/>
+      <w:lvlJc w:val="left"/>
+      <w:pPr>
+        <w:tabs>
+          <w:tab w:val="num" w:pos="720"/>
+        </w:tabs>
+        <w:ind w:left="720" w:hanging="360"/>
+      </w:pPr>
+      <w:rPr>
+        <w:rFonts w:ascii="Symbol" w:hAnsi="Symbol" w:hint="default"/>
+        <w:sz w:val="20"/>
+      </w:rPr>
+    </w:lvl>
+    <w:lvl w:ilvl="1" w:tentative="1">
+      <w:start w:val="1"/>
+      <w:numFmt w:val="bullet"/>
+      <w:lvlText w:val="o"/>
+      <w:lvlJc w:val="left"/>
+      <w:pPr>
+        <w:tabs>
+          <w:tab w:val="num" w:pos="1440"/>
+        </w:tabs>
+        <w:ind w:left="1440" w:hanging="360"/>
+      </w:pPr>
+      <w:rPr>
+        <w:rFonts w:ascii="Courier New" w:hAnsi="Courier New" w:hint="default"/>
+        <w:sz w:val="20"/>
+      </w:rPr>
+    </w:lvl>
+    <w:lvl w:ilvl="2" w:tentative="1">
+      <w:start w:val="1"/>
+      <w:numFmt w:val="bullet"/>
+      <w:lvlText w:val=""/>
+      <w:lvlJc w:val="left"/>
+      <w:pPr>
+        <w:tabs>
+          <w:tab w:val="num" w:pos="2160"/>
+        </w:tabs>
+        <w:ind w:left="2160" w:hanging="360"/>
+      </w:pPr>
+      <w:rPr>
+        <w:rFonts w:ascii="Wingdings" w:hAnsi="Wingdings" w:hint="default"/>
+        <w:sz w:val="20"/>
+      </w:rPr>
+    </w:lvl>
+    <w:lvl w:ilvl="3" w:tentative="1">
+      <w:start w:val="1"/>
+      <w:numFmt w:val="bullet"/>
+      <w:lvlText w:val=""/>
+      <w:lvlJc w:val="left"/>
+      <w:pPr>
+        <w:tabs>
+          <w:tab w:val="num" w:pos="2880"/>
+        </w:tabs>
+        <w:ind w:left="2880" w:hanging="360"/>
+      </w:pPr>
+      <w:rPr>
+        <w:rFonts w:ascii="Wingdings" w:hAnsi="Wingdings" w:hint="default"/>
+        <w:sz w:val="20"/>
+      </w:rPr>
+    </w:lvl>
+    <w:lvl w:ilvl="4" w:tentative="1">
+      <w:start w:val="1"/>
+      <w:numFmt w:val="bullet"/>
+      <w:lvlText w:val=""/>
+      <w:lvlJc w:val="left"/>
+      <w:pPr>
+        <w:tabs>
+          <w:tab w:val="num" w:pos="3600"/>
+        </w:tabs>
+        <w:ind w:left="3600" w:hanging="360"/>
+      </w:pPr>
+      <w:rPr>
+        <w:rFonts w:ascii="Wingdings" w:hAnsi="Wingdings" w:hint="default"/>
+        <w:sz w:val="20"/>
+      </w:rPr>
+    </w:lvl>
+    <w:lvl w:ilvl="5" w:tentative="1">
+      <w:start w:val="1"/>
+      <w:numFmt w:val="bullet"/>
+      <w:lvlText w:val=""/>
+      <w:lvlJc w:val="left"/>
+      <w:pPr>
+        <w:tabs>
+          <w:tab w:val="num" w:pos="4320"/>
+        </w:tabs>
+        <w:ind w:left="4320" w:hanging="360"/>
+      </w:pPr>
+      <w:rPr>
+        <w:rFonts w:ascii="Wingdings" w:hAnsi="Wingdings" w:hint="default"/>
+        <w:sz w:val="20"/>
+      </w:rPr>
+    </w:lvl>
+    <w:lvl w:ilvl="6" w:tentative="1">
+      <w:start w:val="1"/>
+      <w:numFmt w:val="bullet"/>
+      <w:lvlText w:val=""/>
+      <w:lvlJc w:val="left"/>
+      <w:pPr>
+        <w:tabs>
+          <w:tab w:val="num" w:pos="5040"/>
+        </w:tabs>
+        <w:ind w:left="5040" w:hanging="360"/>
+      </w:pPr>
+      <w:rPr>
+        <w:rFonts w:ascii="Wingdings" w:hAnsi="Wingdings" w:hint="default"/>
+        <w:sz w:val="20"/>
+      </w:rPr>
+    </w:lvl>
+    <w:lvl w:ilvl="7" w:tentative="1">
+      <w:start w:val="1"/>
+      <w:numFmt w:val="bullet"/>
+      <w:lvlText w:val=""/>
+      <w:lvlJc w:val="left"/>
+      <w:pPr>
+        <w:tabs>
+          <w:tab w:val="num" w:pos="5760"/>
+        </w:tabs>
+        <w:ind w:left="5760" w:hanging="360"/>
+      </w:pPr>
+      <w:rPr>
+        <w:rFonts w:ascii="Wingdings" w:hAnsi="Wingdings" w:hint="default"/>
+        <w:sz w:val="20"/>
+      </w:rPr>
+    </w:lvl>
+    <w:lvl w:ilvl="8" w:tentative="1">
+      <w:start w:val="1"/>
+      <w:numFmt w:val="bullet"/>
+      <w:lvlText w:val=""/>
+      <w:lvlJc w:val="left"/>
+      <w:pPr>
+        <w:tabs>
+          <w:tab w:val="num" w:pos="6480"/>
+        </w:tabs>
+        <w:ind w:left="6480" w:hanging="360"/>
+      </w:pPr>
+      <w:rPr>
+        <w:rFonts w:ascii="Wingdings" w:hAnsi="Wingdings" w:hint="default"/>
+        <w:sz w:val="20"/>
+      </w:rPr>
+    </w:lvl>
+  </w:abstractNum>
+  <w:abstractNum w:abstractNumId="1" w15:restartNumberingAfterBreak="0">
+    <w:nsid w:val="0A494B55"/>
+    <w:multiLevelType w:val="hybridMultilevel"/>
+    <w:tmpl w:val="7F683F0E"/>
+    <w:lvl w:ilvl="0" w:tplc="2C0A0001">
+      <w:start w:val="1"/>
+      <w:numFmt w:val="bullet"/>
+      <w:lvlText w:val=""/>
+      <w:lvlJc w:val="left"/>
+      <w:pPr>
+        <w:ind w:left="720" w:hanging="360"/>
+      </w:pPr>
+      <w:rPr>
+        <w:rFonts w:ascii="Symbol" w:hAnsi="Symbol" w:hint="default"/>
+      </w:rPr>
+    </w:lvl>
+    <w:lvl w:ilvl="1" w:tplc="2C0A0003" w:tentative="1">
+      <w:start w:val="1"/>
+      <w:numFmt w:val="bullet"/>
+      <w:lvlText w:val="o"/>
+      <w:lvlJc w:val="left"/>
+      <w:pPr>
+        <w:ind w:left="1440" w:hanging="360"/>
+      </w:pPr>
+      <w:rPr>
+        <w:rFonts w:ascii="Courier New" w:hAnsi="Courier New" w:cs="Courier New" w:hint="default"/>
+      </w:rPr>
+    </w:lvl>
+    <w:lvl w:ilvl="2" w:tplc="2C0A0005" w:tentative="1">
+      <w:start w:val="1"/>
+      <w:numFmt w:val="bullet"/>
+      <w:lvlText w:val=""/>
+      <w:lvlJc w:val="left"/>
+      <w:pPr>
+        <w:ind w:left="2160" w:hanging="360"/>
+      </w:pPr>
+      <w:rPr>
+        <w:rFonts w:ascii="Wingdings" w:hAnsi="Wingdings" w:hint="default"/>
+      </w:rPr>
+    </w:lvl>
+    <w:lvl w:ilvl="3" w:tplc="2C0A0001" w:tentative="1">
+      <w:start w:val="1"/>
+      <w:numFmt w:val="bullet"/>
+      <w:lvlText w:val=""/>
+      <w:lvlJc w:val="left"/>
+      <w:pPr>
+        <w:ind w:left="2880" w:hanging="360"/>
+      </w:pPr>
+      <w:rPr>
+        <w:rFonts w:ascii="Symbol" w:hAnsi="Symbol" w:hint="default"/>
+      </w:rPr>
+    </w:lvl>
+    <w:lvl w:ilvl="4" w:tplc="2C0A0003" w:tentative="1">
+      <w:start w:val="1"/>
+      <w:numFmt w:val="bullet"/>
+      <w:lvlText w:val="o"/>
+      <w:lvlJc w:val="left"/>
+      <w:pPr>
+        <w:ind w:left="3600" w:hanging="360"/>
+      </w:pPr>
+      <w:rPr>
+        <w:rFonts w:ascii="Courier New" w:hAnsi="Courier New" w:cs="Courier New" w:hint="default"/>
+      </w:rPr>
+    </w:lvl>
+    <w:lvl w:ilvl="5" w:tplc="2C0A0005" w:tentative="1">
+      <w:start w:val="1"/>
+      <w:numFmt w:val="bullet"/>
+      <w:lvlText w:val=""/>
+      <w:lvlJc w:val="left"/>
+      <w:pPr>
+        <w:ind w:left="4320" w:hanging="360"/>
+      </w:pPr>
+      <w:rPr>
+        <w:rFonts w:ascii="Wingdings" w:hAnsi="Wingdings" w:hint="default"/>
+      </w:rPr>
+    </w:lvl>
+    <w:lvl w:ilvl="6" w:tplc="2C0A0001" w:tentative="1">
+      <w:start w:val="1"/>
+      <w:numFmt w:val="bullet"/>
+      <w:lvlText w:val=""/>
+      <w:lvlJc w:val="left"/>
+      <w:pPr>
+        <w:ind w:left="5040" w:hanging="360"/>
+      </w:pPr>
+      <w:rPr>
+        <w:rFonts w:ascii="Symbol" w:hAnsi="Symbol" w:hint="default"/>
+      </w:rPr>
+    </w:lvl>
+    <w:lvl w:ilvl="7" w:tplc="2C0A0003" w:tentative="1">
+      <w:start w:val="1"/>
+      <w:numFmt w:val="bullet"/>
+      <w:lvlText w:val="o"/>
+      <w:lvlJc w:val="left"/>
+      <w:pPr>
+        <w:ind w:left="5760" w:hanging="360"/>
+      </w:pPr>
+      <w:rPr>
+        <w:rFonts w:ascii="Courier New" w:hAnsi="Courier New" w:cs="Courier New" w:hint="default"/>
+      </w:rPr>
+    </w:lvl>
+    <w:lvl w:ilvl="8" w:tplc="2C0A0005" w:tentative="1">
+      <w:start w:val="1"/>
+      <w:numFmt w:val="bullet"/>
+      <w:lvlText w:val=""/>
+      <w:lvlJc w:val="left"/>
+      <w:pPr>
+        <w:ind w:left="6480" w:hanging="360"/>
+      </w:pPr>
+      <w:rPr>
+        <w:rFonts w:ascii="Wingdings" w:hAnsi="Wingdings" w:hint="default"/>
+      </w:rPr>
+    </w:lvl>
+  </w:abstractNum>
+  <w:abstractNum w:abstractNumId="2" w15:restartNumberingAfterBreak="0">
+    <w:nsid w:val="0B15568A"/>
+    <w:multiLevelType w:val="multilevel"/>
+    <w:tmpl w:val="7F0426A8"/>
+    <w:lvl w:ilvl="0">
+      <w:start w:val="1"/>
+      <w:numFmt w:val="bullet"/>
+      <w:lvlText w:val=""/>
+      <w:lvlJc w:val="left"/>
+      <w:pPr>
+        <w:tabs>
+          <w:tab w:val="num" w:pos="720"/>
+        </w:tabs>
+        <w:ind w:left="720" w:hanging="360"/>
+      </w:pPr>
+      <w:rPr>
+        <w:rFonts w:ascii="Symbol" w:hAnsi="Symbol" w:hint="default"/>
+        <w:sz w:val="20"/>
+      </w:rPr>
+    </w:lvl>
+    <w:lvl w:ilvl="1" w:tentative="1">
+      <w:start w:val="1"/>
+      <w:numFmt w:val="bullet"/>
+      <w:lvlText w:val="o"/>
+      <w:lvlJc w:val="left"/>
+      <w:pPr>
+        <w:tabs>
+          <w:tab w:val="num" w:pos="1440"/>
+        </w:tabs>
+        <w:ind w:left="1440" w:hanging="360"/>
+      </w:pPr>
+      <w:rPr>
+        <w:rFonts w:ascii="Courier New" w:hAnsi="Courier New" w:hint="default"/>
+        <w:sz w:val="20"/>
+      </w:rPr>
+    </w:lvl>
+    <w:lvl w:ilvl="2" w:tentative="1">
+      <w:start w:val="1"/>
+      <w:numFmt w:val="bullet"/>
+      <w:lvlText w:val=""/>
+      <w:lvlJc w:val="left"/>
+      <w:pPr>
+        <w:tabs>
+          <w:tab w:val="num" w:pos="2160"/>
+        </w:tabs>
+        <w:ind w:left="2160" w:hanging="360"/>
+      </w:pPr>
+      <w:rPr>
+        <w:rFonts w:ascii="Wingdings" w:hAnsi="Wingdings" w:hint="default"/>
+        <w:sz w:val="20"/>
+      </w:rPr>
+    </w:lvl>
+    <w:lvl w:ilvl="3" w:tentative="1">
+      <w:start w:val="1"/>
+      <w:numFmt w:val="bullet"/>
+      <w:lvlText w:val=""/>
+      <w:lvlJc w:val="left"/>
+      <w:pPr>
+        <w:tabs>
+          <w:tab w:val="num" w:pos="2880"/>
+        </w:tabs>
+        <w:ind w:left="2880" w:hanging="360"/>
+      </w:pPr>
+      <w:rPr>
+        <w:rFonts w:ascii="Wingdings" w:hAnsi="Wingdings" w:hint="default"/>
+        <w:sz w:val="20"/>
+      </w:rPr>
+    </w:lvl>
+    <w:lvl w:ilvl="4" w:tentative="1">
+      <w:start w:val="1"/>
+      <w:numFmt w:val="bullet"/>
+      <w:lvlText w:val=""/>
+      <w:lvlJc w:val="left"/>
+      <w:pPr>
+        <w:tabs>
+          <w:tab w:val="num" w:pos="3600"/>
+        </w:tabs>
+        <w:ind w:left="3600" w:hanging="360"/>
+      </w:pPr>
+      <w:rPr>
+        <w:rFonts w:ascii="Wingdings" w:hAnsi="Wingdings" w:hint="default"/>
+        <w:sz w:val="20"/>
+      </w:rPr>
+    </w:lvl>
+    <w:lvl w:ilvl="5" w:tentative="1">
+      <w:start w:val="1"/>
+      <w:numFmt w:val="bullet"/>
+      <w:lvlText w:val=""/>
+      <w:lvlJc w:val="left"/>
+      <w:pPr>
+        <w:tabs>
+          <w:tab w:val="num" w:pos="4320"/>
+        </w:tabs>
+        <w:ind w:left="4320" w:hanging="360"/>
+      </w:pPr>
+      <w:rPr>
+        <w:rFonts w:ascii="Wingdings" w:hAnsi="Wingdings" w:hint="default"/>
+        <w:sz w:val="20"/>
+      </w:rPr>
+    </w:lvl>
+    <w:lvl w:ilvl="6" w:tentative="1">
+      <w:start w:val="1"/>
+      <w:numFmt w:val="bullet"/>
+      <w:lvlText w:val=""/>
+      <w:lvlJc w:val="left"/>
+      <w:pPr>
+        <w:tabs>
+          <w:tab w:val="num" w:pos="5040"/>
+        </w:tabs>
+        <w:ind w:left="5040" w:hanging="360"/>
+      </w:pPr>
+      <w:rPr>
+        <w:rFonts w:ascii="Wingdings" w:hAnsi="Wingdings" w:hint="default"/>
+        <w:sz w:val="20"/>
+      </w:rPr>
+    </w:lvl>
+    <w:lvl w:ilvl="7" w:tentative="1">
+      <w:start w:val="1"/>
+      <w:numFmt w:val="bullet"/>
+      <w:lvlText w:val=""/>
+      <w:lvlJc w:val="left"/>
+      <w:pPr>
+        <w:tabs>
+          <w:tab w:val="num" w:pos="5760"/>
+        </w:tabs>
+        <w:ind w:left="5760" w:hanging="360"/>
+      </w:pPr>
+      <w:rPr>
+        <w:rFonts w:ascii="Wingdings" w:hAnsi="Wingdings" w:hint="default"/>
+        <w:sz w:val="20"/>
+      </w:rPr>
+    </w:lvl>
+    <w:lvl w:ilvl="8" w:tentative="1">
+      <w:start w:val="1"/>
+      <w:numFmt w:val="bullet"/>
+      <w:lvlText w:val=""/>
+      <w:lvlJc w:val="left"/>
+      <w:pPr>
+        <w:tabs>
+          <w:tab w:val="num" w:pos="6480"/>
+        </w:tabs>
+        <w:ind w:left="6480" w:hanging="360"/>
+      </w:pPr>
+      <w:rPr>
+        <w:rFonts w:ascii="Wingdings" w:hAnsi="Wingdings" w:hint="default"/>
+        <w:sz w:val="20"/>
+      </w:rPr>
+    </w:lvl>
+  </w:abstractNum>
+  <w:abstractNum w:abstractNumId="3" w15:restartNumberingAfterBreak="0">
     <w:nsid w:val="0F376D52"/>
     <w:multiLevelType w:val="multilevel"/>
     <w:tmpl w:val="5E624BCA"/>
@@ -3462,7 +4072,603 @@
       </w:rPr>
     </w:lvl>
   </w:abstractNum>
-  <w:abstractNum w:abstractNumId="1" w15:restartNumberingAfterBreak="0">
+  <w:abstractNum w:abstractNumId="4" w15:restartNumberingAfterBreak="0">
+    <w:nsid w:val="13D92EB7"/>
+    <w:multiLevelType w:val="multilevel"/>
+    <w:tmpl w:val="C4EAC612"/>
+    <w:lvl w:ilvl="0">
+      <w:start w:val="1"/>
+      <w:numFmt w:val="bullet"/>
+      <w:lvlText w:val=""/>
+      <w:lvlJc w:val="left"/>
+      <w:pPr>
+        <w:tabs>
+          <w:tab w:val="num" w:pos="720"/>
+        </w:tabs>
+        <w:ind w:left="720" w:hanging="360"/>
+      </w:pPr>
+      <w:rPr>
+        <w:rFonts w:ascii="Symbol" w:hAnsi="Symbol" w:hint="default"/>
+        <w:sz w:val="20"/>
+      </w:rPr>
+    </w:lvl>
+    <w:lvl w:ilvl="1" w:tentative="1">
+      <w:start w:val="1"/>
+      <w:numFmt w:val="bullet"/>
+      <w:lvlText w:val="o"/>
+      <w:lvlJc w:val="left"/>
+      <w:pPr>
+        <w:tabs>
+          <w:tab w:val="num" w:pos="1440"/>
+        </w:tabs>
+        <w:ind w:left="1440" w:hanging="360"/>
+      </w:pPr>
+      <w:rPr>
+        <w:rFonts w:ascii="Courier New" w:hAnsi="Courier New" w:hint="default"/>
+        <w:sz w:val="20"/>
+      </w:rPr>
+    </w:lvl>
+    <w:lvl w:ilvl="2" w:tentative="1">
+      <w:start w:val="1"/>
+      <w:numFmt w:val="bullet"/>
+      <w:lvlText w:val=""/>
+      <w:lvlJc w:val="left"/>
+      <w:pPr>
+        <w:tabs>
+          <w:tab w:val="num" w:pos="2160"/>
+        </w:tabs>
+        <w:ind w:left="2160" w:hanging="360"/>
+      </w:pPr>
+      <w:rPr>
+        <w:rFonts w:ascii="Wingdings" w:hAnsi="Wingdings" w:hint="default"/>
+        <w:sz w:val="20"/>
+      </w:rPr>
+    </w:lvl>
+    <w:lvl w:ilvl="3" w:tentative="1">
+      <w:start w:val="1"/>
+      <w:numFmt w:val="bullet"/>
+      <w:lvlText w:val=""/>
+      <w:lvlJc w:val="left"/>
+      <w:pPr>
+        <w:tabs>
+          <w:tab w:val="num" w:pos="2880"/>
+        </w:tabs>
+        <w:ind w:left="2880" w:hanging="360"/>
+      </w:pPr>
+      <w:rPr>
+        <w:rFonts w:ascii="Wingdings" w:hAnsi="Wingdings" w:hint="default"/>
+        <w:sz w:val="20"/>
+      </w:rPr>
+    </w:lvl>
+    <w:lvl w:ilvl="4" w:tentative="1">
+      <w:start w:val="1"/>
+      <w:numFmt w:val="bullet"/>
+      <w:lvlText w:val=""/>
+      <w:lvlJc w:val="left"/>
+      <w:pPr>
+        <w:tabs>
+          <w:tab w:val="num" w:pos="3600"/>
+        </w:tabs>
+        <w:ind w:left="3600" w:hanging="360"/>
+      </w:pPr>
+      <w:rPr>
+        <w:rFonts w:ascii="Wingdings" w:hAnsi="Wingdings" w:hint="default"/>
+        <w:sz w:val="20"/>
+      </w:rPr>
+    </w:lvl>
+    <w:lvl w:ilvl="5" w:tentative="1">
+      <w:start w:val="1"/>
+      <w:numFmt w:val="bullet"/>
+      <w:lvlText w:val=""/>
+      <w:lvlJc w:val="left"/>
+      <w:pPr>
+        <w:tabs>
+          <w:tab w:val="num" w:pos="4320"/>
+        </w:tabs>
+        <w:ind w:left="4320" w:hanging="360"/>
+      </w:pPr>
+      <w:rPr>
+        <w:rFonts w:ascii="Wingdings" w:hAnsi="Wingdings" w:hint="default"/>
+        <w:sz w:val="20"/>
+      </w:rPr>
+    </w:lvl>
+    <w:lvl w:ilvl="6" w:tentative="1">
+      <w:start w:val="1"/>
+      <w:numFmt w:val="bullet"/>
+      <w:lvlText w:val=""/>
+      <w:lvlJc w:val="left"/>
+      <w:pPr>
+        <w:tabs>
+          <w:tab w:val="num" w:pos="5040"/>
+        </w:tabs>
+        <w:ind w:left="5040" w:hanging="360"/>
+      </w:pPr>
+      <w:rPr>
+        <w:rFonts w:ascii="Wingdings" w:hAnsi="Wingdings" w:hint="default"/>
+        <w:sz w:val="20"/>
+      </w:rPr>
+    </w:lvl>
+    <w:lvl w:ilvl="7" w:tentative="1">
+      <w:start w:val="1"/>
+      <w:numFmt w:val="bullet"/>
+      <w:lvlText w:val=""/>
+      <w:lvlJc w:val="left"/>
+      <w:pPr>
+        <w:tabs>
+          <w:tab w:val="num" w:pos="5760"/>
+        </w:tabs>
+        <w:ind w:left="5760" w:hanging="360"/>
+      </w:pPr>
+      <w:rPr>
+        <w:rFonts w:ascii="Wingdings" w:hAnsi="Wingdings" w:hint="default"/>
+        <w:sz w:val="20"/>
+      </w:rPr>
+    </w:lvl>
+    <w:lvl w:ilvl="8" w:tentative="1">
+      <w:start w:val="1"/>
+      <w:numFmt w:val="bullet"/>
+      <w:lvlText w:val=""/>
+      <w:lvlJc w:val="left"/>
+      <w:pPr>
+        <w:tabs>
+          <w:tab w:val="num" w:pos="6480"/>
+        </w:tabs>
+        <w:ind w:left="6480" w:hanging="360"/>
+      </w:pPr>
+      <w:rPr>
+        <w:rFonts w:ascii="Wingdings" w:hAnsi="Wingdings" w:hint="default"/>
+        <w:sz w:val="20"/>
+      </w:rPr>
+    </w:lvl>
+  </w:abstractNum>
+  <w:abstractNum w:abstractNumId="5" w15:restartNumberingAfterBreak="0">
+    <w:nsid w:val="26054E12"/>
+    <w:multiLevelType w:val="multilevel"/>
+    <w:tmpl w:val="B790C83C"/>
+    <w:lvl w:ilvl="0">
+      <w:start w:val="1"/>
+      <w:numFmt w:val="bullet"/>
+      <w:lvlText w:val=""/>
+      <w:lvlJc w:val="left"/>
+      <w:pPr>
+        <w:tabs>
+          <w:tab w:val="num" w:pos="720"/>
+        </w:tabs>
+        <w:ind w:left="720" w:hanging="360"/>
+      </w:pPr>
+      <w:rPr>
+        <w:rFonts w:ascii="Symbol" w:hAnsi="Symbol" w:hint="default"/>
+        <w:sz w:val="20"/>
+      </w:rPr>
+    </w:lvl>
+    <w:lvl w:ilvl="1" w:tentative="1">
+      <w:start w:val="1"/>
+      <w:numFmt w:val="bullet"/>
+      <w:lvlText w:val="o"/>
+      <w:lvlJc w:val="left"/>
+      <w:pPr>
+        <w:tabs>
+          <w:tab w:val="num" w:pos="1440"/>
+        </w:tabs>
+        <w:ind w:left="1440" w:hanging="360"/>
+      </w:pPr>
+      <w:rPr>
+        <w:rFonts w:ascii="Courier New" w:hAnsi="Courier New" w:hint="default"/>
+        <w:sz w:val="20"/>
+      </w:rPr>
+    </w:lvl>
+    <w:lvl w:ilvl="2" w:tentative="1">
+      <w:start w:val="1"/>
+      <w:numFmt w:val="bullet"/>
+      <w:lvlText w:val=""/>
+      <w:lvlJc w:val="left"/>
+      <w:pPr>
+        <w:tabs>
+          <w:tab w:val="num" w:pos="2160"/>
+        </w:tabs>
+        <w:ind w:left="2160" w:hanging="360"/>
+      </w:pPr>
+      <w:rPr>
+        <w:rFonts w:ascii="Wingdings" w:hAnsi="Wingdings" w:hint="default"/>
+        <w:sz w:val="20"/>
+      </w:rPr>
+    </w:lvl>
+    <w:lvl w:ilvl="3" w:tentative="1">
+      <w:start w:val="1"/>
+      <w:numFmt w:val="bullet"/>
+      <w:lvlText w:val=""/>
+      <w:lvlJc w:val="left"/>
+      <w:pPr>
+        <w:tabs>
+          <w:tab w:val="num" w:pos="2880"/>
+        </w:tabs>
+        <w:ind w:left="2880" w:hanging="360"/>
+      </w:pPr>
+      <w:rPr>
+        <w:rFonts w:ascii="Wingdings" w:hAnsi="Wingdings" w:hint="default"/>
+        <w:sz w:val="20"/>
+      </w:rPr>
+    </w:lvl>
+    <w:lvl w:ilvl="4" w:tentative="1">
+      <w:start w:val="1"/>
+      <w:numFmt w:val="bullet"/>
+      <w:lvlText w:val=""/>
+      <w:lvlJc w:val="left"/>
+      <w:pPr>
+        <w:tabs>
+          <w:tab w:val="num" w:pos="3600"/>
+        </w:tabs>
+        <w:ind w:left="3600" w:hanging="360"/>
+      </w:pPr>
+      <w:rPr>
+        <w:rFonts w:ascii="Wingdings" w:hAnsi="Wingdings" w:hint="default"/>
+        <w:sz w:val="20"/>
+      </w:rPr>
+    </w:lvl>
+    <w:lvl w:ilvl="5" w:tentative="1">
+      <w:start w:val="1"/>
+      <w:numFmt w:val="bullet"/>
+      <w:lvlText w:val=""/>
+      <w:lvlJc w:val="left"/>
+      <w:pPr>
+        <w:tabs>
+          <w:tab w:val="num" w:pos="4320"/>
+        </w:tabs>
+        <w:ind w:left="4320" w:hanging="360"/>
+      </w:pPr>
+      <w:rPr>
+        <w:rFonts w:ascii="Wingdings" w:hAnsi="Wingdings" w:hint="default"/>
+        <w:sz w:val="20"/>
+      </w:rPr>
+    </w:lvl>
+    <w:lvl w:ilvl="6" w:tentative="1">
+      <w:start w:val="1"/>
+      <w:numFmt w:val="bullet"/>
+      <w:lvlText w:val=""/>
+      <w:lvlJc w:val="left"/>
+      <w:pPr>
+        <w:tabs>
+          <w:tab w:val="num" w:pos="5040"/>
+        </w:tabs>
+        <w:ind w:left="5040" w:hanging="360"/>
+      </w:pPr>
+      <w:rPr>
+        <w:rFonts w:ascii="Wingdings" w:hAnsi="Wingdings" w:hint="default"/>
+        <w:sz w:val="20"/>
+      </w:rPr>
+    </w:lvl>
+    <w:lvl w:ilvl="7" w:tentative="1">
+      <w:start w:val="1"/>
+      <w:numFmt w:val="bullet"/>
+      <w:lvlText w:val=""/>
+      <w:lvlJc w:val="left"/>
+      <w:pPr>
+        <w:tabs>
+          <w:tab w:val="num" w:pos="5760"/>
+        </w:tabs>
+        <w:ind w:left="5760" w:hanging="360"/>
+      </w:pPr>
+      <w:rPr>
+        <w:rFonts w:ascii="Wingdings" w:hAnsi="Wingdings" w:hint="default"/>
+        <w:sz w:val="20"/>
+      </w:rPr>
+    </w:lvl>
+    <w:lvl w:ilvl="8" w:tentative="1">
+      <w:start w:val="1"/>
+      <w:numFmt w:val="bullet"/>
+      <w:lvlText w:val=""/>
+      <w:lvlJc w:val="left"/>
+      <w:pPr>
+        <w:tabs>
+          <w:tab w:val="num" w:pos="6480"/>
+        </w:tabs>
+        <w:ind w:left="6480" w:hanging="360"/>
+      </w:pPr>
+      <w:rPr>
+        <w:rFonts w:ascii="Wingdings" w:hAnsi="Wingdings" w:hint="default"/>
+        <w:sz w:val="20"/>
+      </w:rPr>
+    </w:lvl>
+  </w:abstractNum>
+  <w:abstractNum w:abstractNumId="6" w15:restartNumberingAfterBreak="0">
+    <w:nsid w:val="2B744256"/>
+    <w:multiLevelType w:val="multilevel"/>
+    <w:tmpl w:val="4D5C100C"/>
+    <w:lvl w:ilvl="0">
+      <w:start w:val="1"/>
+      <w:numFmt w:val="bullet"/>
+      <w:lvlText w:val=""/>
+      <w:lvlJc w:val="left"/>
+      <w:pPr>
+        <w:tabs>
+          <w:tab w:val="num" w:pos="720"/>
+        </w:tabs>
+        <w:ind w:left="720" w:hanging="360"/>
+      </w:pPr>
+      <w:rPr>
+        <w:rFonts w:ascii="Symbol" w:hAnsi="Symbol" w:hint="default"/>
+        <w:sz w:val="20"/>
+      </w:rPr>
+    </w:lvl>
+    <w:lvl w:ilvl="1" w:tentative="1">
+      <w:start w:val="1"/>
+      <w:numFmt w:val="bullet"/>
+      <w:lvlText w:val="o"/>
+      <w:lvlJc w:val="left"/>
+      <w:pPr>
+        <w:tabs>
+          <w:tab w:val="num" w:pos="1440"/>
+        </w:tabs>
+        <w:ind w:left="1440" w:hanging="360"/>
+      </w:pPr>
+      <w:rPr>
+        <w:rFonts w:ascii="Courier New" w:hAnsi="Courier New" w:hint="default"/>
+        <w:sz w:val="20"/>
+      </w:rPr>
+    </w:lvl>
+    <w:lvl w:ilvl="2" w:tentative="1">
+      <w:start w:val="1"/>
+      <w:numFmt w:val="bullet"/>
+      <w:lvlText w:val=""/>
+      <w:lvlJc w:val="left"/>
+      <w:pPr>
+        <w:tabs>
+          <w:tab w:val="num" w:pos="2160"/>
+        </w:tabs>
+        <w:ind w:left="2160" w:hanging="360"/>
+      </w:pPr>
+      <w:rPr>
+        <w:rFonts w:ascii="Wingdings" w:hAnsi="Wingdings" w:hint="default"/>
+        <w:sz w:val="20"/>
+      </w:rPr>
+    </w:lvl>
+    <w:lvl w:ilvl="3" w:tentative="1">
+      <w:start w:val="1"/>
+      <w:numFmt w:val="bullet"/>
+      <w:lvlText w:val=""/>
+      <w:lvlJc w:val="left"/>
+      <w:pPr>
+        <w:tabs>
+          <w:tab w:val="num" w:pos="2880"/>
+        </w:tabs>
+        <w:ind w:left="2880" w:hanging="360"/>
+      </w:pPr>
+      <w:rPr>
+        <w:rFonts w:ascii="Wingdings" w:hAnsi="Wingdings" w:hint="default"/>
+        <w:sz w:val="20"/>
+      </w:rPr>
+    </w:lvl>
+    <w:lvl w:ilvl="4" w:tentative="1">
+      <w:start w:val="1"/>
+      <w:numFmt w:val="bullet"/>
+      <w:lvlText w:val=""/>
+      <w:lvlJc w:val="left"/>
+      <w:pPr>
+        <w:tabs>
+          <w:tab w:val="num" w:pos="3600"/>
+        </w:tabs>
+        <w:ind w:left="3600" w:hanging="360"/>
+      </w:pPr>
+      <w:rPr>
+        <w:rFonts w:ascii="Wingdings" w:hAnsi="Wingdings" w:hint="default"/>
+        <w:sz w:val="20"/>
+      </w:rPr>
+    </w:lvl>
+    <w:lvl w:ilvl="5" w:tentative="1">
+      <w:start w:val="1"/>
+      <w:numFmt w:val="bullet"/>
+      <w:lvlText w:val=""/>
+      <w:lvlJc w:val="left"/>
+      <w:pPr>
+        <w:tabs>
+          <w:tab w:val="num" w:pos="4320"/>
+        </w:tabs>
+        <w:ind w:left="4320" w:hanging="360"/>
+      </w:pPr>
+      <w:rPr>
+        <w:rFonts w:ascii="Wingdings" w:hAnsi="Wingdings" w:hint="default"/>
+        <w:sz w:val="20"/>
+      </w:rPr>
+    </w:lvl>
+    <w:lvl w:ilvl="6" w:tentative="1">
+      <w:start w:val="1"/>
+      <w:numFmt w:val="bullet"/>
+      <w:lvlText w:val=""/>
+      <w:lvlJc w:val="left"/>
+      <w:pPr>
+        <w:tabs>
+          <w:tab w:val="num" w:pos="5040"/>
+        </w:tabs>
+        <w:ind w:left="5040" w:hanging="360"/>
+      </w:pPr>
+      <w:rPr>
+        <w:rFonts w:ascii="Wingdings" w:hAnsi="Wingdings" w:hint="default"/>
+        <w:sz w:val="20"/>
+      </w:rPr>
+    </w:lvl>
+    <w:lvl w:ilvl="7" w:tentative="1">
+      <w:start w:val="1"/>
+      <w:numFmt w:val="bullet"/>
+      <w:lvlText w:val=""/>
+      <w:lvlJc w:val="left"/>
+      <w:pPr>
+        <w:tabs>
+          <w:tab w:val="num" w:pos="5760"/>
+        </w:tabs>
+        <w:ind w:left="5760" w:hanging="360"/>
+      </w:pPr>
+      <w:rPr>
+        <w:rFonts w:ascii="Wingdings" w:hAnsi="Wingdings" w:hint="default"/>
+        <w:sz w:val="20"/>
+      </w:rPr>
+    </w:lvl>
+    <w:lvl w:ilvl="8" w:tentative="1">
+      <w:start w:val="1"/>
+      <w:numFmt w:val="bullet"/>
+      <w:lvlText w:val=""/>
+      <w:lvlJc w:val="left"/>
+      <w:pPr>
+        <w:tabs>
+          <w:tab w:val="num" w:pos="6480"/>
+        </w:tabs>
+        <w:ind w:left="6480" w:hanging="360"/>
+      </w:pPr>
+      <w:rPr>
+        <w:rFonts w:ascii="Wingdings" w:hAnsi="Wingdings" w:hint="default"/>
+        <w:sz w:val="20"/>
+      </w:rPr>
+    </w:lvl>
+  </w:abstractNum>
+  <w:abstractNum w:abstractNumId="7" w15:restartNumberingAfterBreak="0">
+    <w:nsid w:val="2D361DD2"/>
+    <w:multiLevelType w:val="multilevel"/>
+    <w:tmpl w:val="8BB08B94"/>
+    <w:lvl w:ilvl="0">
+      <w:start w:val="1"/>
+      <w:numFmt w:val="bullet"/>
+      <w:lvlText w:val=""/>
+      <w:lvlJc w:val="left"/>
+      <w:pPr>
+        <w:tabs>
+          <w:tab w:val="num" w:pos="720"/>
+        </w:tabs>
+        <w:ind w:left="720" w:hanging="360"/>
+      </w:pPr>
+      <w:rPr>
+        <w:rFonts w:ascii="Symbol" w:hAnsi="Symbol" w:hint="default"/>
+        <w:sz w:val="20"/>
+      </w:rPr>
+    </w:lvl>
+    <w:lvl w:ilvl="1" w:tentative="1">
+      <w:start w:val="1"/>
+      <w:numFmt w:val="bullet"/>
+      <w:lvlText w:val="o"/>
+      <w:lvlJc w:val="left"/>
+      <w:pPr>
+        <w:tabs>
+          <w:tab w:val="num" w:pos="1440"/>
+        </w:tabs>
+        <w:ind w:left="1440" w:hanging="360"/>
+      </w:pPr>
+      <w:rPr>
+        <w:rFonts w:ascii="Courier New" w:hAnsi="Courier New" w:hint="default"/>
+        <w:sz w:val="20"/>
+      </w:rPr>
+    </w:lvl>
+    <w:lvl w:ilvl="2" w:tentative="1">
+      <w:start w:val="1"/>
+      <w:numFmt w:val="bullet"/>
+      <w:lvlText w:val=""/>
+      <w:lvlJc w:val="left"/>
+      <w:pPr>
+        <w:tabs>
+          <w:tab w:val="num" w:pos="2160"/>
+        </w:tabs>
+        <w:ind w:left="2160" w:hanging="360"/>
+      </w:pPr>
+      <w:rPr>
+        <w:rFonts w:ascii="Wingdings" w:hAnsi="Wingdings" w:hint="default"/>
+        <w:sz w:val="20"/>
+      </w:rPr>
+    </w:lvl>
+    <w:lvl w:ilvl="3" w:tentative="1">
+      <w:start w:val="1"/>
+      <w:numFmt w:val="bullet"/>
+      <w:lvlText w:val=""/>
+      <w:lvlJc w:val="left"/>
+      <w:pPr>
+        <w:tabs>
+          <w:tab w:val="num" w:pos="2880"/>
+        </w:tabs>
+        <w:ind w:left="2880" w:hanging="360"/>
+      </w:pPr>
+      <w:rPr>
+        <w:rFonts w:ascii="Wingdings" w:hAnsi="Wingdings" w:hint="default"/>
+        <w:sz w:val="20"/>
+      </w:rPr>
+    </w:lvl>
+    <w:lvl w:ilvl="4" w:tentative="1">
+      <w:start w:val="1"/>
+      <w:numFmt w:val="bullet"/>
+      <w:lvlText w:val=""/>
+      <w:lvlJc w:val="left"/>
+      <w:pPr>
+        <w:tabs>
+          <w:tab w:val="num" w:pos="3600"/>
+        </w:tabs>
+        <w:ind w:left="3600" w:hanging="360"/>
+      </w:pPr>
+      <w:rPr>
+        <w:rFonts w:ascii="Wingdings" w:hAnsi="Wingdings" w:hint="default"/>
+        <w:sz w:val="20"/>
+      </w:rPr>
+    </w:lvl>
+    <w:lvl w:ilvl="5" w:tentative="1">
+      <w:start w:val="1"/>
+      <w:numFmt w:val="bullet"/>
+      <w:lvlText w:val=""/>
+      <w:lvlJc w:val="left"/>
+      <w:pPr>
+        <w:tabs>
+          <w:tab w:val="num" w:pos="4320"/>
+        </w:tabs>
+        <w:ind w:left="4320" w:hanging="360"/>
+      </w:pPr>
+      <w:rPr>
+        <w:rFonts w:ascii="Wingdings" w:hAnsi="Wingdings" w:hint="default"/>
+        <w:sz w:val="20"/>
+      </w:rPr>
+    </w:lvl>
+    <w:lvl w:ilvl="6" w:tentative="1">
+      <w:start w:val="1"/>
+      <w:numFmt w:val="bullet"/>
+      <w:lvlText w:val=""/>
+      <w:lvlJc w:val="left"/>
+      <w:pPr>
+        <w:tabs>
+          <w:tab w:val="num" w:pos="5040"/>
+        </w:tabs>
+        <w:ind w:left="5040" w:hanging="360"/>
+      </w:pPr>
+      <w:rPr>
+        <w:rFonts w:ascii="Wingdings" w:hAnsi="Wingdings" w:hint="default"/>
+        <w:sz w:val="20"/>
+      </w:rPr>
+    </w:lvl>
+    <w:lvl w:ilvl="7" w:tentative="1">
+      <w:start w:val="1"/>
+      <w:numFmt w:val="bullet"/>
+      <w:lvlText w:val=""/>
+      <w:lvlJc w:val="left"/>
+      <w:pPr>
+        <w:tabs>
+          <w:tab w:val="num" w:pos="5760"/>
+        </w:tabs>
+        <w:ind w:left="5760" w:hanging="360"/>
+      </w:pPr>
+      <w:rPr>
+        <w:rFonts w:ascii="Wingdings" w:hAnsi="Wingdings" w:hint="default"/>
+        <w:sz w:val="20"/>
+      </w:rPr>
+    </w:lvl>
+    <w:lvl w:ilvl="8" w:tentative="1">
+      <w:start w:val="1"/>
+      <w:numFmt w:val="bullet"/>
+      <w:lvlText w:val=""/>
+      <w:lvlJc w:val="left"/>
+      <w:pPr>
+        <w:tabs>
+          <w:tab w:val="num" w:pos="6480"/>
+        </w:tabs>
+        <w:ind w:left="6480" w:hanging="360"/>
+      </w:pPr>
+      <w:rPr>
+        <w:rFonts w:ascii="Wingdings" w:hAnsi="Wingdings" w:hint="default"/>
+        <w:sz w:val="20"/>
+      </w:rPr>
+    </w:lvl>
+  </w:abstractNum>
+  <w:abstractNum w:abstractNumId="8" w15:restartNumberingAfterBreak="0">
     <w:nsid w:val="4673745A"/>
     <w:multiLevelType w:val="multilevel"/>
     <w:tmpl w:val="BD40EFE8"/>
@@ -3611,7 +4817,120 @@
       </w:rPr>
     </w:lvl>
   </w:abstractNum>
-  <w:abstractNum w:abstractNumId="2" w15:restartNumberingAfterBreak="0">
+  <w:abstractNum w:abstractNumId="9" w15:restartNumberingAfterBreak="0">
+    <w:nsid w:val="4ABD7F72"/>
+    <w:multiLevelType w:val="hybridMultilevel"/>
+    <w:tmpl w:val="2D240210"/>
+    <w:lvl w:ilvl="0" w:tplc="2C0A0001">
+      <w:start w:val="1"/>
+      <w:numFmt w:val="bullet"/>
+      <w:lvlText w:val=""/>
+      <w:lvlJc w:val="left"/>
+      <w:pPr>
+        <w:ind w:left="720" w:hanging="360"/>
+      </w:pPr>
+      <w:rPr>
+        <w:rFonts w:ascii="Symbol" w:hAnsi="Symbol" w:hint="default"/>
+      </w:rPr>
+    </w:lvl>
+    <w:lvl w:ilvl="1" w:tplc="2C0A0003" w:tentative="1">
+      <w:start w:val="1"/>
+      <w:numFmt w:val="bullet"/>
+      <w:lvlText w:val="o"/>
+      <w:lvlJc w:val="left"/>
+      <w:pPr>
+        <w:ind w:left="1440" w:hanging="360"/>
+      </w:pPr>
+      <w:rPr>
+        <w:rFonts w:ascii="Courier New" w:hAnsi="Courier New" w:cs="Courier New" w:hint="default"/>
+      </w:rPr>
+    </w:lvl>
+    <w:lvl w:ilvl="2" w:tplc="2C0A0005" w:tentative="1">
+      <w:start w:val="1"/>
+      <w:numFmt w:val="bullet"/>
+      <w:lvlText w:val=""/>
+      <w:lvlJc w:val="left"/>
+      <w:pPr>
+        <w:ind w:left="2160" w:hanging="360"/>
+      </w:pPr>
+      <w:rPr>
+        <w:rFonts w:ascii="Wingdings" w:hAnsi="Wingdings" w:hint="default"/>
+      </w:rPr>
+    </w:lvl>
+    <w:lvl w:ilvl="3" w:tplc="2C0A0001" w:tentative="1">
+      <w:start w:val="1"/>
+      <w:numFmt w:val="bullet"/>
+      <w:lvlText w:val=""/>
+      <w:lvlJc w:val="left"/>
+      <w:pPr>
+        <w:ind w:left="2880" w:hanging="360"/>
+      </w:pPr>
+      <w:rPr>
+        <w:rFonts w:ascii="Symbol" w:hAnsi="Symbol" w:hint="default"/>
+      </w:rPr>
+    </w:lvl>
+    <w:lvl w:ilvl="4" w:tplc="2C0A0003" w:tentative="1">
+      <w:start w:val="1"/>
+      <w:numFmt w:val="bullet"/>
+      <w:lvlText w:val="o"/>
+      <w:lvlJc w:val="left"/>
+      <w:pPr>
+        <w:ind w:left="3600" w:hanging="360"/>
+      </w:pPr>
+      <w:rPr>
+        <w:rFonts w:ascii="Courier New" w:hAnsi="Courier New" w:cs="Courier New" w:hint="default"/>
+      </w:rPr>
+    </w:lvl>
+    <w:lvl w:ilvl="5" w:tplc="2C0A0005" w:tentative="1">
+      <w:start w:val="1"/>
+      <w:numFmt w:val="bullet"/>
+      <w:lvlText w:val=""/>
+      <w:lvlJc w:val="left"/>
+      <w:pPr>
+        <w:ind w:left="4320" w:hanging="360"/>
+      </w:pPr>
+      <w:rPr>
+        <w:rFonts w:ascii="Wingdings" w:hAnsi="Wingdings" w:hint="default"/>
+      </w:rPr>
+    </w:lvl>
+    <w:lvl w:ilvl="6" w:tplc="2C0A0001" w:tentative="1">
+      <w:start w:val="1"/>
+      <w:numFmt w:val="bullet"/>
+      <w:lvlText w:val=""/>
+      <w:lvlJc w:val="left"/>
+      <w:pPr>
+        <w:ind w:left="5040" w:hanging="360"/>
+      </w:pPr>
+      <w:rPr>
+        <w:rFonts w:ascii="Symbol" w:hAnsi="Symbol" w:hint="default"/>
+      </w:rPr>
+    </w:lvl>
+    <w:lvl w:ilvl="7" w:tplc="2C0A0003" w:tentative="1">
+      <w:start w:val="1"/>
+      <w:numFmt w:val="bullet"/>
+      <w:lvlText w:val="o"/>
+      <w:lvlJc w:val="left"/>
+      <w:pPr>
+        <w:ind w:left="5760" w:hanging="360"/>
+      </w:pPr>
+      <w:rPr>
+        <w:rFonts w:ascii="Courier New" w:hAnsi="Courier New" w:cs="Courier New" w:hint="default"/>
+      </w:rPr>
+    </w:lvl>
+    <w:lvl w:ilvl="8" w:tplc="2C0A0005" w:tentative="1">
+      <w:start w:val="1"/>
+      <w:numFmt w:val="bullet"/>
+      <w:lvlText w:val=""/>
+      <w:lvlJc w:val="left"/>
+      <w:pPr>
+        <w:ind w:left="6480" w:hanging="360"/>
+      </w:pPr>
+      <w:rPr>
+        <w:rFonts w:ascii="Wingdings" w:hAnsi="Wingdings" w:hint="default"/>
+      </w:rPr>
+    </w:lvl>
+  </w:abstractNum>
+  <w:abstractNum w:abstractNumId="10" w15:restartNumberingAfterBreak="0">
     <w:nsid w:val="4F6B7E04"/>
     <w:multiLevelType w:val="multilevel"/>
     <w:tmpl w:val="7A126328"/>
@@ -3760,7 +5079,7 @@
       </w:rPr>
     </w:lvl>
   </w:abstractNum>
-  <w:abstractNum w:abstractNumId="3" w15:restartNumberingAfterBreak="0">
+  <w:abstractNum w:abstractNumId="11" w15:restartNumberingAfterBreak="0">
     <w:nsid w:val="53EF2F37"/>
     <w:multiLevelType w:val="multilevel"/>
     <w:tmpl w:val="05168CEE"/>
@@ -3909,17 +5228,193 @@
       </w:rPr>
     </w:lvl>
   </w:abstractNum>
+  <w:abstractNum w:abstractNumId="12" w15:restartNumberingAfterBreak="0">
+    <w:nsid w:val="55097481"/>
+    <w:multiLevelType w:val="multilevel"/>
+    <w:tmpl w:val="9B128FD8"/>
+    <w:lvl w:ilvl="0">
+      <w:start w:val="1"/>
+      <w:numFmt w:val="bullet"/>
+      <w:lvlText w:val=""/>
+      <w:lvlJc w:val="left"/>
+      <w:pPr>
+        <w:tabs>
+          <w:tab w:val="num" w:pos="720"/>
+        </w:tabs>
+        <w:ind w:left="720" w:hanging="360"/>
+      </w:pPr>
+      <w:rPr>
+        <w:rFonts w:ascii="Symbol" w:hAnsi="Symbol" w:hint="default"/>
+        <w:sz w:val="20"/>
+      </w:rPr>
+    </w:lvl>
+    <w:lvl w:ilvl="1" w:tentative="1">
+      <w:start w:val="1"/>
+      <w:numFmt w:val="bullet"/>
+      <w:lvlText w:val="o"/>
+      <w:lvlJc w:val="left"/>
+      <w:pPr>
+        <w:tabs>
+          <w:tab w:val="num" w:pos="1440"/>
+        </w:tabs>
+        <w:ind w:left="1440" w:hanging="360"/>
+      </w:pPr>
+      <w:rPr>
+        <w:rFonts w:ascii="Courier New" w:hAnsi="Courier New" w:hint="default"/>
+        <w:sz w:val="20"/>
+      </w:rPr>
+    </w:lvl>
+    <w:lvl w:ilvl="2" w:tentative="1">
+      <w:start w:val="1"/>
+      <w:numFmt w:val="bullet"/>
+      <w:lvlText w:val=""/>
+      <w:lvlJc w:val="left"/>
+      <w:pPr>
+        <w:tabs>
+          <w:tab w:val="num" w:pos="2160"/>
+        </w:tabs>
+        <w:ind w:left="2160" w:hanging="360"/>
+      </w:pPr>
+      <w:rPr>
+        <w:rFonts w:ascii="Wingdings" w:hAnsi="Wingdings" w:hint="default"/>
+        <w:sz w:val="20"/>
+      </w:rPr>
+    </w:lvl>
+    <w:lvl w:ilvl="3" w:tentative="1">
+      <w:start w:val="1"/>
+      <w:numFmt w:val="bullet"/>
+      <w:lvlText w:val=""/>
+      <w:lvlJc w:val="left"/>
+      <w:pPr>
+        <w:tabs>
+          <w:tab w:val="num" w:pos="2880"/>
+        </w:tabs>
+        <w:ind w:left="2880" w:hanging="360"/>
+      </w:pPr>
+      <w:rPr>
+        <w:rFonts w:ascii="Wingdings" w:hAnsi="Wingdings" w:hint="default"/>
+        <w:sz w:val="20"/>
+      </w:rPr>
+    </w:lvl>
+    <w:lvl w:ilvl="4" w:tentative="1">
+      <w:start w:val="1"/>
+      <w:numFmt w:val="bullet"/>
+      <w:lvlText w:val=""/>
+      <w:lvlJc w:val="left"/>
+      <w:pPr>
+        <w:tabs>
+          <w:tab w:val="num" w:pos="3600"/>
+        </w:tabs>
+        <w:ind w:left="3600" w:hanging="360"/>
+      </w:pPr>
+      <w:rPr>
+        <w:rFonts w:ascii="Wingdings" w:hAnsi="Wingdings" w:hint="default"/>
+        <w:sz w:val="20"/>
+      </w:rPr>
+    </w:lvl>
+    <w:lvl w:ilvl="5" w:tentative="1">
+      <w:start w:val="1"/>
+      <w:numFmt w:val="bullet"/>
+      <w:lvlText w:val=""/>
+      <w:lvlJc w:val="left"/>
+      <w:pPr>
+        <w:tabs>
+          <w:tab w:val="num" w:pos="4320"/>
+        </w:tabs>
+        <w:ind w:left="4320" w:hanging="360"/>
+      </w:pPr>
+      <w:rPr>
+        <w:rFonts w:ascii="Wingdings" w:hAnsi="Wingdings" w:hint="default"/>
+        <w:sz w:val="20"/>
+      </w:rPr>
+    </w:lvl>
+    <w:lvl w:ilvl="6" w:tentative="1">
+      <w:start w:val="1"/>
+      <w:numFmt w:val="bullet"/>
+      <w:lvlText w:val=""/>
+      <w:lvlJc w:val="left"/>
+      <w:pPr>
+        <w:tabs>
+          <w:tab w:val="num" w:pos="5040"/>
+        </w:tabs>
+        <w:ind w:left="5040" w:hanging="360"/>
+      </w:pPr>
+      <w:rPr>
+        <w:rFonts w:ascii="Wingdings" w:hAnsi="Wingdings" w:hint="default"/>
+        <w:sz w:val="20"/>
+      </w:rPr>
+    </w:lvl>
+    <w:lvl w:ilvl="7" w:tentative="1">
+      <w:start w:val="1"/>
+      <w:numFmt w:val="bullet"/>
+      <w:lvlText w:val=""/>
+      <w:lvlJc w:val="left"/>
+      <w:pPr>
+        <w:tabs>
+          <w:tab w:val="num" w:pos="5760"/>
+        </w:tabs>
+        <w:ind w:left="5760" w:hanging="360"/>
+      </w:pPr>
+      <w:rPr>
+        <w:rFonts w:ascii="Wingdings" w:hAnsi="Wingdings" w:hint="default"/>
+        <w:sz w:val="20"/>
+      </w:rPr>
+    </w:lvl>
+    <w:lvl w:ilvl="8" w:tentative="1">
+      <w:start w:val="1"/>
+      <w:numFmt w:val="bullet"/>
+      <w:lvlText w:val=""/>
+      <w:lvlJc w:val="left"/>
+      <w:pPr>
+        <w:tabs>
+          <w:tab w:val="num" w:pos="6480"/>
+        </w:tabs>
+        <w:ind w:left="6480" w:hanging="360"/>
+      </w:pPr>
+      <w:rPr>
+        <w:rFonts w:ascii="Wingdings" w:hAnsi="Wingdings" w:hint="default"/>
+        <w:sz w:val="20"/>
+      </w:rPr>
+    </w:lvl>
+  </w:abstractNum>
   <w:num w:numId="1">
+    <w:abstractNumId w:val="8"/>
+  </w:num>
+  <w:num w:numId="2">
+    <w:abstractNumId w:val="10"/>
+  </w:num>
+  <w:num w:numId="3">
+    <w:abstractNumId w:val="11"/>
+  </w:num>
+  <w:num w:numId="4">
+    <w:abstractNumId w:val="3"/>
+  </w:num>
+  <w:num w:numId="5">
     <w:abstractNumId w:val="1"/>
   </w:num>
-  <w:num w:numId="2">
+  <w:num w:numId="6">
+    <w:abstractNumId w:val="9"/>
+  </w:num>
+  <w:num w:numId="7">
+    <w:abstractNumId w:val="4"/>
+  </w:num>
+  <w:num w:numId="8">
+    <w:abstractNumId w:val="7"/>
+  </w:num>
+  <w:num w:numId="9">
+    <w:abstractNumId w:val="5"/>
+  </w:num>
+  <w:num w:numId="10">
+    <w:abstractNumId w:val="12"/>
+  </w:num>
+  <w:num w:numId="11">
+    <w:abstractNumId w:val="6"/>
+  </w:num>
+  <w:num w:numId="12">
+    <w:abstractNumId w:val="0"/>
+  </w:num>
+  <w:num w:numId="13">
     <w:abstractNumId w:val="2"/>
-  </w:num>
-  <w:num w:numId="3">
-    <w:abstractNumId w:val="3"/>
-  </w:num>
-  <w:num w:numId="4">
-    <w:abstractNumId w:val="0"/>
   </w:num>
 </w:numbering>
 </file>
@@ -4362,6 +5857,29 @@
       <w:szCs w:val="26"/>
     </w:rPr>
   </w:style>
+  <w:style w:type="paragraph" w:styleId="Ttulo3">
+    <w:name w:val="heading 3"/>
+    <w:basedOn w:val="Normal"/>
+    <w:next w:val="Normal"/>
+    <w:link w:val="Ttulo3Car"/>
+    <w:uiPriority w:val="9"/>
+    <w:semiHidden/>
+    <w:unhideWhenUsed/>
+    <w:qFormat/>
+    <w:rsid w:val="00DF67F4"/>
+    <w:pPr>
+      <w:keepNext/>
+      <w:keepLines/>
+      <w:spacing w:before="40" w:after="0"/>
+      <w:outlineLvl w:val="2"/>
+    </w:pPr>
+    <w:rPr>
+      <w:rFonts w:asciiTheme="majorHAnsi" w:eastAsiaTheme="majorEastAsia" w:hAnsiTheme="majorHAnsi" w:cstheme="majorBidi"/>
+      <w:color w:val="1F4D78" w:themeColor="accent1" w:themeShade="7F"/>
+      <w:sz w:val="24"/>
+      <w:szCs w:val="24"/>
+    </w:rPr>
+  </w:style>
   <w:style w:type="character" w:default="1" w:styleId="Fuentedeprrafopredeter">
     <w:name w:val="Default Paragraph Font"/>
     <w:uiPriority w:val="1"/>
@@ -4420,7 +5938,6 @@
     <w:name w:val="Normal (Web)"/>
     <w:basedOn w:val="Normal"/>
     <w:uiPriority w:val="99"/>
-    <w:semiHidden/>
     <w:unhideWhenUsed/>
     <w:rsid w:val="00802B73"/>
     <w:pPr>
@@ -4536,6 +6053,50 @@
     <w:name w:val="hljs-built_in"/>
     <w:basedOn w:val="Fuentedeprrafopredeter"/>
     <w:rsid w:val="00802B73"/>
+  </w:style>
+  <w:style w:type="table" w:styleId="Tablaconcuadrcula">
+    <w:name w:val="Table Grid"/>
+    <w:basedOn w:val="Tablanormal"/>
+    <w:uiPriority w:val="39"/>
+    <w:rsid w:val="00BA0123"/>
+    <w:pPr>
+      <w:spacing w:after="0" w:line="240" w:lineRule="auto"/>
+    </w:pPr>
+    <w:tblPr>
+      <w:tblBorders>
+        <w:top w:val="single" w:sz="4" w:space="0" w:color="auto"/>
+        <w:left w:val="single" w:sz="4" w:space="0" w:color="auto"/>
+        <w:bottom w:val="single" w:sz="4" w:space="0" w:color="auto"/>
+        <w:right w:val="single" w:sz="4" w:space="0" w:color="auto"/>
+        <w:insideH w:val="single" w:sz="4" w:space="0" w:color="auto"/>
+        <w:insideV w:val="single" w:sz="4" w:space="0" w:color="auto"/>
+      </w:tblBorders>
+    </w:tblPr>
+  </w:style>
+  <w:style w:type="paragraph" w:styleId="Prrafodelista">
+    <w:name w:val="List Paragraph"/>
+    <w:basedOn w:val="Normal"/>
+    <w:uiPriority w:val="34"/>
+    <w:qFormat/>
+    <w:rsid w:val="00BA0123"/>
+    <w:pPr>
+      <w:ind w:left="720"/>
+      <w:contextualSpacing/>
+    </w:pPr>
+  </w:style>
+  <w:style w:type="character" w:customStyle="1" w:styleId="Ttulo3Car">
+    <w:name w:val="Título 3 Car"/>
+    <w:basedOn w:val="Fuentedeprrafopredeter"/>
+    <w:link w:val="Ttulo3"/>
+    <w:uiPriority w:val="9"/>
+    <w:semiHidden/>
+    <w:rsid w:val="00DF67F4"/>
+    <w:rPr>
+      <w:rFonts w:asciiTheme="majorHAnsi" w:eastAsiaTheme="majorEastAsia" w:hAnsiTheme="majorHAnsi" w:cstheme="majorBidi"/>
+      <w:color w:val="1F4D78" w:themeColor="accent1" w:themeShade="7F"/>
+      <w:sz w:val="24"/>
+      <w:szCs w:val="24"/>
+    </w:rPr>
   </w:style>
 </w:styles>
 </file>

</xml_diff>